<commit_message>
formulario y mapa de sitio
</commit_message>
<xml_diff>
--- a/Saber Conectar -ieee-830.docx
+++ b/Saber Conectar -ieee-830.docx
@@ -1227,17 +1227,7 @@
           <w:sz w:val="20"/>
           <w:szCs w:val="20"/>
         </w:rPr>
-        <w:t>Los textos en color azul son indicaciones que deben eliminarse y, en su caso, sustituirse por los contenidos descrit</w:t>
-      </w:r>
-      <w:r>
-        <w:rPr>
-          <w:rFonts w:ascii="Arial" w:eastAsia="Arial" w:hAnsi="Arial" w:cs="Arial"/>
-          <w:i/>
-          <w:color w:val="365E90"/>
-          <w:sz w:val="20"/>
-          <w:szCs w:val="20"/>
-        </w:rPr>
-        <w:t>os en cada apartado</w:t>
+        <w:t>Los textos en color azul son indicaciones que deben eliminarse y, en su caso, sustituirse por los contenidos descritos en cada apartado</w:t>
       </w:r>
       <w:r>
         <w:rPr>
@@ -1756,8 +1746,8 @@
     <w:tbl>
       <w:tblPr>
         <w:tblStyle w:val="a"/>
-        <w:tblW w:w="8640" w:type="dxa"/>
-        <w:tblInd w:w="130" w:type="dxa"/>
+        <w:tblW w:w="9069" w:type="dxa"/>
+        <w:tblInd w:w="-299" w:type="dxa"/>
         <w:tblBorders>
           <w:top w:val="single" w:sz="12" w:space="0" w:color="808080"/>
           <w:left w:val="single" w:sz="12" w:space="0" w:color="808080"/>
@@ -1770,8 +1760,8 @@
         <w:tblLook w:val="0000" w:firstRow="0" w:lastRow="0" w:firstColumn="0" w:lastColumn="0" w:noHBand="0" w:noVBand="0"/>
       </w:tblPr>
       <w:tblGrid>
-        <w:gridCol w:w="1200"/>
-        <w:gridCol w:w="1080"/>
+        <w:gridCol w:w="1418"/>
+        <w:gridCol w:w="1291"/>
         <w:gridCol w:w="3060"/>
         <w:gridCol w:w="3300"/>
       </w:tblGrid>
@@ -1781,7 +1771,7 @@
         </w:trPr>
         <w:tc>
           <w:tcPr>
-            <w:tcW w:w="1200" w:type="dxa"/>
+            <w:tcW w:w="1418" w:type="dxa"/>
             <w:shd w:val="clear" w:color="auto" w:fill="E6E6E6"/>
           </w:tcPr>
           <w:p>
@@ -1813,7 +1803,7 @@
         </w:tc>
         <w:tc>
           <w:tcPr>
-            <w:tcW w:w="1080" w:type="dxa"/>
+            <w:tcW w:w="1291" w:type="dxa"/>
             <w:shd w:val="clear" w:color="auto" w:fill="E6E6E6"/>
           </w:tcPr>
           <w:p>
@@ -1933,7 +1923,7 @@
         </w:trPr>
         <w:tc>
           <w:tcPr>
-            <w:tcW w:w="1200" w:type="dxa"/>
+            <w:tcW w:w="1418" w:type="dxa"/>
           </w:tcPr>
           <w:p>
             <w:pPr>
@@ -1993,7 +1983,7 @@
         </w:tc>
         <w:tc>
           <w:tcPr>
-            <w:tcW w:w="1080" w:type="dxa"/>
+            <w:tcW w:w="1291" w:type="dxa"/>
           </w:tcPr>
           <w:p>
             <w:pPr>
@@ -2010,6 +2000,850 @@
                 <w:color w:val="000000"/>
               </w:rPr>
             </w:pPr>
+          </w:p>
+        </w:tc>
+        <w:tc>
+          <w:tcPr>
+            <w:tcW w:w="3060" w:type="dxa"/>
+          </w:tcPr>
+          <w:p>
+            <w:pPr>
+              <w:pBdr>
+                <w:top w:val="nil"/>
+                <w:left w:val="nil"/>
+                <w:bottom w:val="nil"/>
+                <w:right w:val="nil"/>
+                <w:between w:val="nil"/>
+              </w:pBdr>
+              <w:spacing w:line="360" w:lineRule="auto"/>
+              <w:rPr>
+                <w:rFonts w:asciiTheme="minorHAnsi" w:eastAsia="Times New Roman" w:hAnsiTheme="minorHAnsi" w:cstheme="minorHAnsi"/>
+              </w:rPr>
+            </w:pPr>
+            <w:r>
+              <w:rPr>
+                <w:rFonts w:asciiTheme="minorHAnsi" w:eastAsia="Times New Roman" w:hAnsiTheme="minorHAnsi" w:cstheme="minorHAnsi"/>
+              </w:rPr>
+              <w:t xml:space="preserve">Claudio </w:t>
+            </w:r>
+            <w:proofErr w:type="spellStart"/>
+            <w:r>
+              <w:rPr>
+                <w:rFonts w:asciiTheme="minorHAnsi" w:eastAsia="Times New Roman" w:hAnsiTheme="minorHAnsi" w:cstheme="minorHAnsi"/>
+              </w:rPr>
+              <w:t>Passero</w:t>
+            </w:r>
+            <w:proofErr w:type="spellEnd"/>
+          </w:p>
+          <w:p>
+            <w:pPr>
+              <w:pBdr>
+                <w:top w:val="nil"/>
+                <w:left w:val="nil"/>
+                <w:bottom w:val="nil"/>
+                <w:right w:val="nil"/>
+                <w:between w:val="nil"/>
+              </w:pBdr>
+              <w:spacing w:line="360" w:lineRule="auto"/>
+              <w:rPr>
+                <w:rFonts w:asciiTheme="minorHAnsi" w:eastAsia="Times New Roman" w:hAnsiTheme="minorHAnsi" w:cstheme="minorHAnsi"/>
+              </w:rPr>
+            </w:pPr>
+            <w:r>
+              <w:rPr>
+                <w:rFonts w:asciiTheme="minorHAnsi" w:eastAsia="Times New Roman" w:hAnsiTheme="minorHAnsi" w:cstheme="minorHAnsi"/>
+              </w:rPr>
+              <w:t>Carlos Figueroa</w:t>
+            </w:r>
+          </w:p>
+          <w:p>
+            <w:pPr>
+              <w:pBdr>
+                <w:top w:val="nil"/>
+                <w:left w:val="nil"/>
+                <w:bottom w:val="nil"/>
+                <w:right w:val="nil"/>
+                <w:between w:val="nil"/>
+              </w:pBdr>
+              <w:spacing w:line="360" w:lineRule="auto"/>
+              <w:rPr>
+                <w:rFonts w:asciiTheme="minorHAnsi" w:eastAsia="Times New Roman" w:hAnsiTheme="minorHAnsi" w:cstheme="minorHAnsi"/>
+              </w:rPr>
+            </w:pPr>
+            <w:r>
+              <w:rPr>
+                <w:rFonts w:asciiTheme="minorHAnsi" w:eastAsia="Times New Roman" w:hAnsiTheme="minorHAnsi" w:cstheme="minorHAnsi"/>
+              </w:rPr>
+              <w:t>Helen Villarroel</w:t>
+            </w:r>
+          </w:p>
+          <w:p>
+            <w:pPr>
+              <w:pBdr>
+                <w:top w:val="nil"/>
+                <w:left w:val="nil"/>
+                <w:bottom w:val="nil"/>
+                <w:right w:val="nil"/>
+                <w:between w:val="nil"/>
+              </w:pBdr>
+              <w:spacing w:line="360" w:lineRule="auto"/>
+              <w:rPr>
+                <w:rFonts w:asciiTheme="minorHAnsi" w:eastAsia="Times New Roman" w:hAnsiTheme="minorHAnsi" w:cstheme="minorHAnsi"/>
+              </w:rPr>
+            </w:pPr>
+            <w:r>
+              <w:rPr>
+                <w:rFonts w:asciiTheme="minorHAnsi" w:eastAsia="Times New Roman" w:hAnsiTheme="minorHAnsi" w:cstheme="minorHAnsi"/>
+              </w:rPr>
+              <w:t>Cintia Abate</w:t>
+            </w:r>
+          </w:p>
+          <w:p>
+            <w:pPr>
+              <w:pBdr>
+                <w:top w:val="nil"/>
+                <w:left w:val="nil"/>
+                <w:bottom w:val="nil"/>
+                <w:right w:val="nil"/>
+                <w:between w:val="nil"/>
+              </w:pBdr>
+              <w:spacing w:line="360" w:lineRule="auto"/>
+              <w:rPr>
+                <w:rFonts w:asciiTheme="minorHAnsi" w:eastAsia="Times New Roman" w:hAnsiTheme="minorHAnsi" w:cstheme="minorHAnsi"/>
+              </w:rPr>
+            </w:pPr>
+            <w:r>
+              <w:rPr>
+                <w:rFonts w:asciiTheme="minorHAnsi" w:eastAsia="Times New Roman" w:hAnsiTheme="minorHAnsi" w:cstheme="minorHAnsi"/>
+              </w:rPr>
+              <w:t xml:space="preserve">Eduardo </w:t>
+            </w:r>
+            <w:proofErr w:type="spellStart"/>
+            <w:r>
+              <w:rPr>
+                <w:rFonts w:asciiTheme="minorHAnsi" w:eastAsia="Times New Roman" w:hAnsiTheme="minorHAnsi" w:cstheme="minorHAnsi"/>
+              </w:rPr>
+              <w:t>Zoto</w:t>
+            </w:r>
+            <w:proofErr w:type="spellEnd"/>
+          </w:p>
+          <w:p>
+            <w:pPr>
+              <w:pBdr>
+                <w:top w:val="nil"/>
+                <w:left w:val="nil"/>
+                <w:bottom w:val="nil"/>
+                <w:right w:val="nil"/>
+                <w:between w:val="nil"/>
+              </w:pBdr>
+              <w:spacing w:line="360" w:lineRule="auto"/>
+              <w:rPr>
+                <w:rFonts w:asciiTheme="minorHAnsi" w:eastAsia="Times New Roman" w:hAnsiTheme="minorHAnsi" w:cstheme="minorHAnsi"/>
+              </w:rPr>
+            </w:pPr>
+            <w:r>
+              <w:rPr>
+                <w:rFonts w:asciiTheme="minorHAnsi" w:eastAsia="Times New Roman" w:hAnsiTheme="minorHAnsi" w:cstheme="minorHAnsi"/>
+              </w:rPr>
+              <w:t xml:space="preserve">Jennifer </w:t>
+            </w:r>
+            <w:proofErr w:type="spellStart"/>
+            <w:r>
+              <w:rPr>
+                <w:rFonts w:asciiTheme="minorHAnsi" w:eastAsia="Times New Roman" w:hAnsiTheme="minorHAnsi" w:cstheme="minorHAnsi"/>
+              </w:rPr>
+              <w:t>Farias</w:t>
+            </w:r>
+            <w:proofErr w:type="spellEnd"/>
+          </w:p>
+          <w:p>
+            <w:pPr>
+              <w:pBdr>
+                <w:top w:val="nil"/>
+                <w:left w:val="nil"/>
+                <w:bottom w:val="nil"/>
+                <w:right w:val="nil"/>
+                <w:between w:val="nil"/>
+              </w:pBdr>
+              <w:spacing w:line="360" w:lineRule="auto"/>
+              <w:rPr>
+                <w:rFonts w:asciiTheme="minorHAnsi" w:eastAsia="Times New Roman" w:hAnsiTheme="minorHAnsi" w:cstheme="minorHAnsi"/>
+              </w:rPr>
+            </w:pPr>
+            <w:r>
+              <w:rPr>
+                <w:rFonts w:asciiTheme="minorHAnsi" w:eastAsia="Times New Roman" w:hAnsiTheme="minorHAnsi" w:cstheme="minorHAnsi"/>
+              </w:rPr>
+              <w:t xml:space="preserve">Rodrigo </w:t>
+            </w:r>
+            <w:proofErr w:type="spellStart"/>
+            <w:r>
+              <w:rPr>
+                <w:rFonts w:asciiTheme="minorHAnsi" w:eastAsia="Times New Roman" w:hAnsiTheme="minorHAnsi" w:cstheme="minorHAnsi"/>
+              </w:rPr>
+              <w:t>Aguero</w:t>
+            </w:r>
+            <w:proofErr w:type="spellEnd"/>
+          </w:p>
+        </w:tc>
+        <w:tc>
+          <w:tcPr>
+            <w:tcW w:w="3300" w:type="dxa"/>
+          </w:tcPr>
+          <w:p>
+            <w:pPr>
+              <w:pBdr>
+                <w:top w:val="nil"/>
+                <w:left w:val="nil"/>
+                <w:bottom w:val="nil"/>
+                <w:right w:val="nil"/>
+                <w:between w:val="nil"/>
+              </w:pBdr>
+              <w:spacing w:line="360" w:lineRule="auto"/>
+              <w:rPr>
+                <w:rFonts w:asciiTheme="minorHAnsi" w:eastAsia="Times New Roman" w:hAnsiTheme="minorHAnsi" w:cstheme="minorHAnsi"/>
+                <w:color w:val="000000"/>
+              </w:rPr>
+            </w:pPr>
+          </w:p>
+        </w:tc>
+      </w:tr>
+      <w:tr>
+        <w:trPr>
+          <w:trHeight w:val="1130"/>
+        </w:trPr>
+        <w:tc>
+          <w:tcPr>
+            <w:tcW w:w="1418" w:type="dxa"/>
+          </w:tcPr>
+          <w:p>
+            <w:pPr>
+              <w:pBdr>
+                <w:top w:val="nil"/>
+                <w:left w:val="nil"/>
+                <w:bottom w:val="nil"/>
+                <w:right w:val="nil"/>
+                <w:between w:val="nil"/>
+              </w:pBdr>
+              <w:spacing w:line="360" w:lineRule="auto"/>
+              <w:rPr>
+                <w:rFonts w:asciiTheme="minorHAnsi" w:hAnsiTheme="minorHAnsi" w:cstheme="minorHAnsi"/>
+                <w:color w:val="000000"/>
+              </w:rPr>
+            </w:pPr>
+            <w:r>
+              <w:rPr>
+                <w:rFonts w:asciiTheme="minorHAnsi" w:hAnsiTheme="minorHAnsi" w:cstheme="minorHAnsi"/>
+                <w:color w:val="000000"/>
+              </w:rPr>
+              <w:t>27/10/2021</w:t>
+            </w:r>
+          </w:p>
+        </w:tc>
+        <w:tc>
+          <w:tcPr>
+            <w:tcW w:w="1291" w:type="dxa"/>
+          </w:tcPr>
+          <w:p>
+            <w:pPr>
+              <w:pBdr>
+                <w:top w:val="nil"/>
+                <w:left w:val="nil"/>
+                <w:bottom w:val="nil"/>
+                <w:right w:val="nil"/>
+                <w:between w:val="nil"/>
+              </w:pBdr>
+              <w:spacing w:line="360" w:lineRule="auto"/>
+              <w:rPr>
+                <w:rFonts w:asciiTheme="minorHAnsi" w:eastAsia="Times New Roman" w:hAnsiTheme="minorHAnsi" w:cstheme="minorHAnsi"/>
+                <w:color w:val="000000"/>
+              </w:rPr>
+            </w:pPr>
+            <w:r>
+              <w:rPr>
+                <w:rFonts w:asciiTheme="minorHAnsi" w:eastAsia="Times New Roman" w:hAnsiTheme="minorHAnsi" w:cstheme="minorHAnsi"/>
+                <w:color w:val="000000"/>
+              </w:rPr>
+              <w:t>Actualización.</w:t>
+            </w:r>
+          </w:p>
+        </w:tc>
+        <w:tc>
+          <w:tcPr>
+            <w:tcW w:w="3060" w:type="dxa"/>
+          </w:tcPr>
+          <w:p>
+            <w:pPr>
+              <w:pBdr>
+                <w:top w:val="nil"/>
+                <w:left w:val="nil"/>
+                <w:bottom w:val="nil"/>
+                <w:right w:val="nil"/>
+                <w:between w:val="nil"/>
+              </w:pBdr>
+              <w:spacing w:line="360" w:lineRule="auto"/>
+              <w:rPr>
+                <w:rFonts w:asciiTheme="minorHAnsi" w:eastAsia="Times New Roman" w:hAnsiTheme="minorHAnsi" w:cstheme="minorHAnsi"/>
+              </w:rPr>
+            </w:pPr>
+            <w:r>
+              <w:rPr>
+                <w:rFonts w:asciiTheme="minorHAnsi" w:eastAsia="Times New Roman" w:hAnsiTheme="minorHAnsi" w:cstheme="minorHAnsi"/>
+              </w:rPr>
+              <w:t xml:space="preserve">Claudio </w:t>
+            </w:r>
+            <w:proofErr w:type="spellStart"/>
+            <w:r>
+              <w:rPr>
+                <w:rFonts w:asciiTheme="minorHAnsi" w:eastAsia="Times New Roman" w:hAnsiTheme="minorHAnsi" w:cstheme="minorHAnsi"/>
+              </w:rPr>
+              <w:t>Passero</w:t>
+            </w:r>
+            <w:proofErr w:type="spellEnd"/>
+          </w:p>
+          <w:p>
+            <w:pPr>
+              <w:pBdr>
+                <w:top w:val="nil"/>
+                <w:left w:val="nil"/>
+                <w:bottom w:val="nil"/>
+                <w:right w:val="nil"/>
+                <w:between w:val="nil"/>
+              </w:pBdr>
+              <w:spacing w:line="360" w:lineRule="auto"/>
+              <w:rPr>
+                <w:rFonts w:asciiTheme="minorHAnsi" w:eastAsia="Times New Roman" w:hAnsiTheme="minorHAnsi" w:cstheme="minorHAnsi"/>
+              </w:rPr>
+            </w:pPr>
+            <w:r>
+              <w:rPr>
+                <w:rFonts w:asciiTheme="minorHAnsi" w:eastAsia="Times New Roman" w:hAnsiTheme="minorHAnsi" w:cstheme="minorHAnsi"/>
+              </w:rPr>
+              <w:t>Carlos Figueroa</w:t>
+            </w:r>
+          </w:p>
+          <w:p>
+            <w:pPr>
+              <w:pBdr>
+                <w:top w:val="nil"/>
+                <w:left w:val="nil"/>
+                <w:bottom w:val="nil"/>
+                <w:right w:val="nil"/>
+                <w:between w:val="nil"/>
+              </w:pBdr>
+              <w:spacing w:line="360" w:lineRule="auto"/>
+              <w:rPr>
+                <w:rFonts w:asciiTheme="minorHAnsi" w:eastAsia="Times New Roman" w:hAnsiTheme="minorHAnsi" w:cstheme="minorHAnsi"/>
+              </w:rPr>
+            </w:pPr>
+            <w:r>
+              <w:rPr>
+                <w:rFonts w:asciiTheme="minorHAnsi" w:eastAsia="Times New Roman" w:hAnsiTheme="minorHAnsi" w:cstheme="minorHAnsi"/>
+              </w:rPr>
+              <w:t>Helen Villarroel</w:t>
+            </w:r>
+          </w:p>
+          <w:p>
+            <w:pPr>
+              <w:pBdr>
+                <w:top w:val="nil"/>
+                <w:left w:val="nil"/>
+                <w:bottom w:val="nil"/>
+                <w:right w:val="nil"/>
+                <w:between w:val="nil"/>
+              </w:pBdr>
+              <w:spacing w:line="360" w:lineRule="auto"/>
+              <w:rPr>
+                <w:rFonts w:asciiTheme="minorHAnsi" w:eastAsia="Times New Roman" w:hAnsiTheme="minorHAnsi" w:cstheme="minorHAnsi"/>
+              </w:rPr>
+            </w:pPr>
+            <w:r>
+              <w:rPr>
+                <w:rFonts w:asciiTheme="minorHAnsi" w:eastAsia="Times New Roman" w:hAnsiTheme="minorHAnsi" w:cstheme="minorHAnsi"/>
+              </w:rPr>
+              <w:t>Cintia Abate</w:t>
+            </w:r>
+          </w:p>
+          <w:p>
+            <w:pPr>
+              <w:pBdr>
+                <w:top w:val="nil"/>
+                <w:left w:val="nil"/>
+                <w:bottom w:val="nil"/>
+                <w:right w:val="nil"/>
+                <w:between w:val="nil"/>
+              </w:pBdr>
+              <w:spacing w:line="360" w:lineRule="auto"/>
+              <w:rPr>
+                <w:rFonts w:asciiTheme="minorHAnsi" w:eastAsia="Times New Roman" w:hAnsiTheme="minorHAnsi" w:cstheme="minorHAnsi"/>
+              </w:rPr>
+            </w:pPr>
+            <w:r>
+              <w:rPr>
+                <w:rFonts w:asciiTheme="minorHAnsi" w:eastAsia="Times New Roman" w:hAnsiTheme="minorHAnsi" w:cstheme="minorHAnsi"/>
+              </w:rPr>
+              <w:t xml:space="preserve">Eduardo </w:t>
+            </w:r>
+            <w:proofErr w:type="spellStart"/>
+            <w:r>
+              <w:rPr>
+                <w:rFonts w:asciiTheme="minorHAnsi" w:eastAsia="Times New Roman" w:hAnsiTheme="minorHAnsi" w:cstheme="minorHAnsi"/>
+              </w:rPr>
+              <w:t>Zoto</w:t>
+            </w:r>
+            <w:proofErr w:type="spellEnd"/>
+          </w:p>
+          <w:p>
+            <w:pPr>
+              <w:pBdr>
+                <w:top w:val="nil"/>
+                <w:left w:val="nil"/>
+                <w:bottom w:val="nil"/>
+                <w:right w:val="nil"/>
+                <w:between w:val="nil"/>
+              </w:pBdr>
+              <w:spacing w:line="360" w:lineRule="auto"/>
+              <w:rPr>
+                <w:rFonts w:asciiTheme="minorHAnsi" w:eastAsia="Times New Roman" w:hAnsiTheme="minorHAnsi" w:cstheme="minorHAnsi"/>
+              </w:rPr>
+            </w:pPr>
+            <w:r>
+              <w:rPr>
+                <w:rFonts w:asciiTheme="minorHAnsi" w:eastAsia="Times New Roman" w:hAnsiTheme="minorHAnsi" w:cstheme="minorHAnsi"/>
+              </w:rPr>
+              <w:t xml:space="preserve">Jennifer </w:t>
+            </w:r>
+            <w:proofErr w:type="spellStart"/>
+            <w:r>
+              <w:rPr>
+                <w:rFonts w:asciiTheme="minorHAnsi" w:eastAsia="Times New Roman" w:hAnsiTheme="minorHAnsi" w:cstheme="minorHAnsi"/>
+              </w:rPr>
+              <w:t>Farias</w:t>
+            </w:r>
+            <w:proofErr w:type="spellEnd"/>
+          </w:p>
+          <w:p>
+            <w:pPr>
+              <w:pBdr>
+                <w:top w:val="nil"/>
+                <w:left w:val="nil"/>
+                <w:bottom w:val="nil"/>
+                <w:right w:val="nil"/>
+                <w:between w:val="nil"/>
+              </w:pBdr>
+              <w:spacing w:line="360" w:lineRule="auto"/>
+              <w:rPr>
+                <w:rFonts w:asciiTheme="minorHAnsi" w:eastAsia="Times New Roman" w:hAnsiTheme="minorHAnsi" w:cstheme="minorHAnsi"/>
+              </w:rPr>
+            </w:pPr>
+            <w:r>
+              <w:rPr>
+                <w:rFonts w:asciiTheme="minorHAnsi" w:eastAsia="Times New Roman" w:hAnsiTheme="minorHAnsi" w:cstheme="minorHAnsi"/>
+              </w:rPr>
+              <w:t xml:space="preserve">Rodrigo </w:t>
+            </w:r>
+            <w:proofErr w:type="spellStart"/>
+            <w:r>
+              <w:rPr>
+                <w:rFonts w:asciiTheme="minorHAnsi" w:eastAsia="Times New Roman" w:hAnsiTheme="minorHAnsi" w:cstheme="minorHAnsi"/>
+              </w:rPr>
+              <w:t>Aguero</w:t>
+            </w:r>
+            <w:proofErr w:type="spellEnd"/>
+          </w:p>
+        </w:tc>
+        <w:tc>
+          <w:tcPr>
+            <w:tcW w:w="3300" w:type="dxa"/>
+          </w:tcPr>
+          <w:p>
+            <w:pPr>
+              <w:pBdr>
+                <w:top w:val="nil"/>
+                <w:left w:val="nil"/>
+                <w:bottom w:val="nil"/>
+                <w:right w:val="nil"/>
+                <w:between w:val="nil"/>
+              </w:pBdr>
+              <w:spacing w:line="360" w:lineRule="auto"/>
+              <w:rPr>
+                <w:rFonts w:asciiTheme="minorHAnsi" w:eastAsia="Times New Roman" w:hAnsiTheme="minorHAnsi" w:cstheme="minorHAnsi"/>
+                <w:color w:val="000000"/>
+              </w:rPr>
+            </w:pPr>
+          </w:p>
+        </w:tc>
+      </w:tr>
+      <w:tr>
+        <w:trPr>
+          <w:trHeight w:val="1130"/>
+        </w:trPr>
+        <w:tc>
+          <w:tcPr>
+            <w:tcW w:w="1418" w:type="dxa"/>
+          </w:tcPr>
+          <w:p>
+            <w:pPr>
+              <w:pBdr>
+                <w:top w:val="nil"/>
+                <w:left w:val="nil"/>
+                <w:bottom w:val="nil"/>
+                <w:right w:val="nil"/>
+                <w:between w:val="nil"/>
+              </w:pBdr>
+              <w:spacing w:line="360" w:lineRule="auto"/>
+              <w:rPr>
+                <w:rFonts w:asciiTheme="minorHAnsi" w:hAnsiTheme="minorHAnsi" w:cstheme="minorHAnsi"/>
+                <w:color w:val="000000"/>
+              </w:rPr>
+            </w:pPr>
+            <w:r>
+              <w:rPr>
+                <w:rFonts w:asciiTheme="minorHAnsi" w:hAnsiTheme="minorHAnsi" w:cstheme="minorHAnsi"/>
+                <w:color w:val="000000"/>
+              </w:rPr>
+              <w:t>01/11/2021</w:t>
+            </w:r>
+          </w:p>
+        </w:tc>
+        <w:tc>
+          <w:tcPr>
+            <w:tcW w:w="1291" w:type="dxa"/>
+          </w:tcPr>
+          <w:p>
+            <w:pPr>
+              <w:pBdr>
+                <w:top w:val="nil"/>
+                <w:left w:val="nil"/>
+                <w:bottom w:val="nil"/>
+                <w:right w:val="nil"/>
+                <w:between w:val="nil"/>
+              </w:pBdr>
+              <w:spacing w:line="360" w:lineRule="auto"/>
+              <w:rPr>
+                <w:rFonts w:asciiTheme="minorHAnsi" w:eastAsia="Times New Roman" w:hAnsiTheme="minorHAnsi" w:cstheme="minorHAnsi"/>
+                <w:color w:val="000000"/>
+              </w:rPr>
+            </w:pPr>
+            <w:r>
+              <w:rPr>
+                <w:rFonts w:asciiTheme="minorHAnsi" w:eastAsia="Times New Roman" w:hAnsiTheme="minorHAnsi" w:cstheme="minorHAnsi"/>
+                <w:color w:val="000000"/>
+              </w:rPr>
+              <w:t>Actualización.</w:t>
+            </w:r>
+          </w:p>
+          <w:p>
+            <w:pPr>
+              <w:pBdr>
+                <w:top w:val="nil"/>
+                <w:left w:val="nil"/>
+                <w:bottom w:val="nil"/>
+                <w:right w:val="nil"/>
+                <w:between w:val="nil"/>
+              </w:pBdr>
+              <w:spacing w:line="360" w:lineRule="auto"/>
+              <w:rPr>
+                <w:rFonts w:asciiTheme="minorHAnsi" w:eastAsia="Times New Roman" w:hAnsiTheme="minorHAnsi" w:cstheme="minorHAnsi"/>
+                <w:color w:val="000000"/>
+              </w:rPr>
+            </w:pPr>
+            <w:r>
+              <w:rPr>
+                <w:rFonts w:asciiTheme="minorHAnsi" w:eastAsia="Times New Roman" w:hAnsiTheme="minorHAnsi" w:cstheme="minorHAnsi"/>
+                <w:color w:val="000000"/>
+              </w:rPr>
+              <w:t>Sprint Nº 2 P.P.</w:t>
+            </w:r>
+          </w:p>
+        </w:tc>
+        <w:tc>
+          <w:tcPr>
+            <w:tcW w:w="3060" w:type="dxa"/>
+          </w:tcPr>
+          <w:p>
+            <w:pPr>
+              <w:pBdr>
+                <w:top w:val="nil"/>
+                <w:left w:val="nil"/>
+                <w:bottom w:val="nil"/>
+                <w:right w:val="nil"/>
+                <w:between w:val="nil"/>
+              </w:pBdr>
+              <w:spacing w:line="360" w:lineRule="auto"/>
+              <w:rPr>
+                <w:rFonts w:asciiTheme="minorHAnsi" w:eastAsia="Times New Roman" w:hAnsiTheme="minorHAnsi" w:cstheme="minorHAnsi"/>
+              </w:rPr>
+            </w:pPr>
+            <w:r>
+              <w:rPr>
+                <w:rFonts w:asciiTheme="minorHAnsi" w:eastAsia="Times New Roman" w:hAnsiTheme="minorHAnsi" w:cstheme="minorHAnsi"/>
+              </w:rPr>
+              <w:t xml:space="preserve">Claudio </w:t>
+            </w:r>
+            <w:proofErr w:type="spellStart"/>
+            <w:r>
+              <w:rPr>
+                <w:rFonts w:asciiTheme="minorHAnsi" w:eastAsia="Times New Roman" w:hAnsiTheme="minorHAnsi" w:cstheme="minorHAnsi"/>
+              </w:rPr>
+              <w:t>Passero</w:t>
+            </w:r>
+            <w:proofErr w:type="spellEnd"/>
+          </w:p>
+          <w:p>
+            <w:pPr>
+              <w:pBdr>
+                <w:top w:val="nil"/>
+                <w:left w:val="nil"/>
+                <w:bottom w:val="nil"/>
+                <w:right w:val="nil"/>
+                <w:between w:val="nil"/>
+              </w:pBdr>
+              <w:spacing w:line="360" w:lineRule="auto"/>
+              <w:rPr>
+                <w:rFonts w:asciiTheme="minorHAnsi" w:eastAsia="Times New Roman" w:hAnsiTheme="minorHAnsi" w:cstheme="minorHAnsi"/>
+              </w:rPr>
+            </w:pPr>
+            <w:r>
+              <w:rPr>
+                <w:rFonts w:asciiTheme="minorHAnsi" w:eastAsia="Times New Roman" w:hAnsiTheme="minorHAnsi" w:cstheme="minorHAnsi"/>
+              </w:rPr>
+              <w:t>Carlos Figueroa</w:t>
+            </w:r>
+          </w:p>
+          <w:p>
+            <w:pPr>
+              <w:pBdr>
+                <w:top w:val="nil"/>
+                <w:left w:val="nil"/>
+                <w:bottom w:val="nil"/>
+                <w:right w:val="nil"/>
+                <w:between w:val="nil"/>
+              </w:pBdr>
+              <w:spacing w:line="360" w:lineRule="auto"/>
+              <w:rPr>
+                <w:rFonts w:asciiTheme="minorHAnsi" w:eastAsia="Times New Roman" w:hAnsiTheme="minorHAnsi" w:cstheme="minorHAnsi"/>
+              </w:rPr>
+            </w:pPr>
+            <w:r>
+              <w:rPr>
+                <w:rFonts w:asciiTheme="minorHAnsi" w:eastAsia="Times New Roman" w:hAnsiTheme="minorHAnsi" w:cstheme="minorHAnsi"/>
+              </w:rPr>
+              <w:t>Helen Villarroel</w:t>
+            </w:r>
+          </w:p>
+          <w:p>
+            <w:pPr>
+              <w:pBdr>
+                <w:top w:val="nil"/>
+                <w:left w:val="nil"/>
+                <w:bottom w:val="nil"/>
+                <w:right w:val="nil"/>
+                <w:between w:val="nil"/>
+              </w:pBdr>
+              <w:spacing w:line="360" w:lineRule="auto"/>
+              <w:rPr>
+                <w:rFonts w:asciiTheme="minorHAnsi" w:eastAsia="Times New Roman" w:hAnsiTheme="minorHAnsi" w:cstheme="minorHAnsi"/>
+              </w:rPr>
+            </w:pPr>
+            <w:r>
+              <w:rPr>
+                <w:rFonts w:asciiTheme="minorHAnsi" w:eastAsia="Times New Roman" w:hAnsiTheme="minorHAnsi" w:cstheme="minorHAnsi"/>
+              </w:rPr>
+              <w:t>Cintia Abate</w:t>
+            </w:r>
+          </w:p>
+          <w:p>
+            <w:pPr>
+              <w:pBdr>
+                <w:top w:val="nil"/>
+                <w:left w:val="nil"/>
+                <w:bottom w:val="nil"/>
+                <w:right w:val="nil"/>
+                <w:between w:val="nil"/>
+              </w:pBdr>
+              <w:spacing w:line="360" w:lineRule="auto"/>
+              <w:rPr>
+                <w:rFonts w:asciiTheme="minorHAnsi" w:eastAsia="Times New Roman" w:hAnsiTheme="minorHAnsi" w:cstheme="minorHAnsi"/>
+              </w:rPr>
+            </w:pPr>
+            <w:r>
+              <w:rPr>
+                <w:rFonts w:asciiTheme="minorHAnsi" w:eastAsia="Times New Roman" w:hAnsiTheme="minorHAnsi" w:cstheme="minorHAnsi"/>
+              </w:rPr>
+              <w:t xml:space="preserve">Eduardo </w:t>
+            </w:r>
+            <w:proofErr w:type="spellStart"/>
+            <w:r>
+              <w:rPr>
+                <w:rFonts w:asciiTheme="minorHAnsi" w:eastAsia="Times New Roman" w:hAnsiTheme="minorHAnsi" w:cstheme="minorHAnsi"/>
+              </w:rPr>
+              <w:t>Zoto</w:t>
+            </w:r>
+            <w:proofErr w:type="spellEnd"/>
+          </w:p>
+          <w:p>
+            <w:pPr>
+              <w:pBdr>
+                <w:top w:val="nil"/>
+                <w:left w:val="nil"/>
+                <w:bottom w:val="nil"/>
+                <w:right w:val="nil"/>
+                <w:between w:val="nil"/>
+              </w:pBdr>
+              <w:spacing w:line="360" w:lineRule="auto"/>
+              <w:rPr>
+                <w:rFonts w:asciiTheme="minorHAnsi" w:eastAsia="Times New Roman" w:hAnsiTheme="minorHAnsi" w:cstheme="minorHAnsi"/>
+              </w:rPr>
+            </w:pPr>
+            <w:r>
+              <w:rPr>
+                <w:rFonts w:asciiTheme="minorHAnsi" w:eastAsia="Times New Roman" w:hAnsiTheme="minorHAnsi" w:cstheme="minorHAnsi"/>
+              </w:rPr>
+              <w:t xml:space="preserve">Jennifer </w:t>
+            </w:r>
+            <w:proofErr w:type="spellStart"/>
+            <w:r>
+              <w:rPr>
+                <w:rFonts w:asciiTheme="minorHAnsi" w:eastAsia="Times New Roman" w:hAnsiTheme="minorHAnsi" w:cstheme="minorHAnsi"/>
+              </w:rPr>
+              <w:t>Farias</w:t>
+            </w:r>
+            <w:proofErr w:type="spellEnd"/>
+          </w:p>
+          <w:p>
+            <w:pPr>
+              <w:pBdr>
+                <w:top w:val="nil"/>
+                <w:left w:val="nil"/>
+                <w:bottom w:val="nil"/>
+                <w:right w:val="nil"/>
+                <w:between w:val="nil"/>
+              </w:pBdr>
+              <w:spacing w:line="360" w:lineRule="auto"/>
+              <w:rPr>
+                <w:rFonts w:asciiTheme="minorHAnsi" w:eastAsia="Times New Roman" w:hAnsiTheme="minorHAnsi" w:cstheme="minorHAnsi"/>
+              </w:rPr>
+            </w:pPr>
+            <w:r>
+              <w:rPr>
+                <w:rFonts w:asciiTheme="minorHAnsi" w:eastAsia="Times New Roman" w:hAnsiTheme="minorHAnsi" w:cstheme="minorHAnsi"/>
+              </w:rPr>
+              <w:t xml:space="preserve">Rodrigo </w:t>
+            </w:r>
+            <w:proofErr w:type="spellStart"/>
+            <w:r>
+              <w:rPr>
+                <w:rFonts w:asciiTheme="minorHAnsi" w:eastAsia="Times New Roman" w:hAnsiTheme="minorHAnsi" w:cstheme="minorHAnsi"/>
+              </w:rPr>
+              <w:t>Aguero</w:t>
+            </w:r>
+            <w:proofErr w:type="spellEnd"/>
+          </w:p>
+        </w:tc>
+        <w:tc>
+          <w:tcPr>
+            <w:tcW w:w="3300" w:type="dxa"/>
+          </w:tcPr>
+          <w:p>
+            <w:pPr>
+              <w:pBdr>
+                <w:top w:val="nil"/>
+                <w:left w:val="nil"/>
+                <w:bottom w:val="nil"/>
+                <w:right w:val="nil"/>
+                <w:between w:val="nil"/>
+              </w:pBdr>
+              <w:spacing w:line="360" w:lineRule="auto"/>
+              <w:rPr>
+                <w:rFonts w:asciiTheme="minorHAnsi" w:eastAsia="Times New Roman" w:hAnsiTheme="minorHAnsi" w:cstheme="minorHAnsi"/>
+                <w:color w:val="000000"/>
+              </w:rPr>
+            </w:pPr>
+          </w:p>
+        </w:tc>
+      </w:tr>
+      <w:tr>
+        <w:trPr>
+          <w:trHeight w:val="1130"/>
+        </w:trPr>
+        <w:tc>
+          <w:tcPr>
+            <w:tcW w:w="1418" w:type="dxa"/>
+          </w:tcPr>
+          <w:p>
+            <w:pPr>
+              <w:pBdr>
+                <w:top w:val="nil"/>
+                <w:left w:val="nil"/>
+                <w:bottom w:val="nil"/>
+                <w:right w:val="nil"/>
+                <w:between w:val="nil"/>
+              </w:pBdr>
+              <w:spacing w:line="360" w:lineRule="auto"/>
+              <w:rPr>
+                <w:rFonts w:asciiTheme="minorHAnsi" w:hAnsiTheme="minorHAnsi" w:cstheme="minorHAnsi"/>
+                <w:color w:val="000000"/>
+              </w:rPr>
+            </w:pPr>
+            <w:r>
+              <w:rPr>
+                <w:rFonts w:asciiTheme="minorHAnsi" w:hAnsiTheme="minorHAnsi" w:cstheme="minorHAnsi"/>
+                <w:color w:val="000000"/>
+              </w:rPr>
+              <w:t>14/11/2021</w:t>
+            </w:r>
+          </w:p>
+        </w:tc>
+        <w:tc>
+          <w:tcPr>
+            <w:tcW w:w="1291" w:type="dxa"/>
+          </w:tcPr>
+          <w:p>
+            <w:pPr>
+              <w:pBdr>
+                <w:top w:val="nil"/>
+                <w:left w:val="nil"/>
+                <w:bottom w:val="nil"/>
+                <w:right w:val="nil"/>
+                <w:between w:val="nil"/>
+              </w:pBdr>
+              <w:spacing w:line="360" w:lineRule="auto"/>
+              <w:rPr>
+                <w:rFonts w:asciiTheme="minorHAnsi" w:eastAsia="Times New Roman" w:hAnsiTheme="minorHAnsi" w:cstheme="minorHAnsi"/>
+                <w:color w:val="000000"/>
+              </w:rPr>
+            </w:pPr>
+            <w:r>
+              <w:rPr>
+                <w:rFonts w:asciiTheme="minorHAnsi" w:eastAsia="Times New Roman" w:hAnsiTheme="minorHAnsi" w:cstheme="minorHAnsi"/>
+                <w:color w:val="000000"/>
+              </w:rPr>
+              <w:t>Actualización.</w:t>
+            </w:r>
+          </w:p>
+          <w:p>
+            <w:pPr>
+              <w:pBdr>
+                <w:top w:val="nil"/>
+                <w:left w:val="nil"/>
+                <w:bottom w:val="nil"/>
+                <w:right w:val="nil"/>
+                <w:between w:val="nil"/>
+              </w:pBdr>
+              <w:spacing w:line="360" w:lineRule="auto"/>
+              <w:rPr>
+                <w:rFonts w:asciiTheme="minorHAnsi" w:eastAsia="Times New Roman" w:hAnsiTheme="minorHAnsi" w:cstheme="minorHAnsi"/>
+                <w:color w:val="000000"/>
+              </w:rPr>
+            </w:pPr>
+            <w:r>
+              <w:rPr>
+                <w:rFonts w:asciiTheme="minorHAnsi" w:eastAsia="Times New Roman" w:hAnsiTheme="minorHAnsi" w:cstheme="minorHAnsi"/>
+                <w:color w:val="000000"/>
+              </w:rPr>
+              <w:t>Sprint Nº 3 P.P.</w:t>
+            </w:r>
           </w:p>
         </w:tc>
         <w:tc>
@@ -2746,16 +3580,7 @@
             <w:color w:val="0000FF"/>
             <w:u w:val="single"/>
           </w:rPr>
-          <w:t>Definiciones, acrónimos y abr</w:t>
-        </w:r>
-        <w:r>
-          <w:rPr>
-            <w:rFonts w:asciiTheme="minorHAnsi" w:eastAsia="Arial" w:hAnsiTheme="minorHAnsi" w:cstheme="minorHAnsi"/>
-            <w:b/>
-            <w:color w:val="0000FF"/>
-            <w:u w:val="single"/>
-          </w:rPr>
-          <w:t>eviaturas</w:t>
+          <w:t>Definiciones, acrónimos y abreviaturas</w:t>
         </w:r>
       </w:hyperlink>
       <w:hyperlink w:anchor="_heading=h.tyjcwt">
@@ -3632,13 +4457,7 @@
         <w:rPr>
           <w:rFonts w:asciiTheme="minorHAnsi" w:hAnsiTheme="minorHAnsi" w:cstheme="minorHAnsi"/>
         </w:rPr>
-        <w:t>Este documento es una Especificación de Requisitos Software (ERS) para el Sistema de información para la gestión de procesos y control de inventarios. Esta especificación se ha estructurado basándose en las direc</w:t>
-      </w:r>
-      <w:r>
-        <w:rPr>
-          <w:rFonts w:asciiTheme="minorHAnsi" w:hAnsiTheme="minorHAnsi" w:cstheme="minorHAnsi"/>
-        </w:rPr>
-        <w:t xml:space="preserve">trices dadas por el estándar IEEE </w:t>
+        <w:t xml:space="preserve">Este documento es una Especificación de Requisitos Software (ERS) para el Sistema de información para la gestión de procesos y control de inventarios. Esta especificación se ha estructurado basándose en las directrices dadas por el estándar IEEE </w:t>
       </w:r>
       <w:r>
         <w:rPr>
@@ -3761,13 +4580,7 @@
         <w:rPr>
           <w:rFonts w:asciiTheme="minorHAnsi" w:hAnsiTheme="minorHAnsi" w:cstheme="minorHAnsi"/>
         </w:rPr>
-        <w:t>de nivel medio y superior, permitiendo tener información actualizada y centralizada e</w:t>
-      </w:r>
-      <w:r>
-        <w:rPr>
-          <w:rFonts w:asciiTheme="minorHAnsi" w:hAnsiTheme="minorHAnsi" w:cstheme="minorHAnsi"/>
-        </w:rPr>
-        <w:t>n nuestra plataforma, sobre la disponibilidad de cupos, orien</w:t>
+        <w:t>de nivel medio y superior, permitiendo tener información actualizada y centralizada en nuestra plataforma, sobre la disponibilidad de cupos, orien</w:t>
       </w:r>
       <w:r>
         <w:rPr>
@@ -3865,49 +4678,7 @@
         <w:rPr>
           <w:rFonts w:asciiTheme="minorHAnsi" w:hAnsiTheme="minorHAnsi" w:cstheme="minorHAnsi"/>
         </w:rPr>
-        <w:t xml:space="preserve">Esta especificación de requisitos está dirigida a </w:t>
-      </w:r>
-      <w:r>
-        <w:rPr>
-          <w:rFonts w:asciiTheme="minorHAnsi" w:hAnsiTheme="minorHAnsi" w:cstheme="minorHAnsi"/>
-        </w:rPr>
-        <w:t xml:space="preserve">los </w:t>
-      </w:r>
-      <w:r>
-        <w:rPr>
-          <w:rFonts w:asciiTheme="minorHAnsi" w:hAnsiTheme="minorHAnsi" w:cstheme="minorHAnsi"/>
-        </w:rPr>
-        <w:t>usuarios del sistema Saber Conectar</w:t>
-      </w:r>
-      <w:r>
-        <w:rPr>
-          <w:rFonts w:asciiTheme="minorHAnsi" w:hAnsiTheme="minorHAnsi" w:cstheme="minorHAnsi"/>
-        </w:rPr>
-        <w:t>, futuros estudiantes, directivos de instituciones</w:t>
-      </w:r>
-      <w:r>
-        <w:rPr>
-          <w:rFonts w:asciiTheme="minorHAnsi" w:hAnsiTheme="minorHAnsi" w:cstheme="minorHAnsi"/>
-        </w:rPr>
-        <w:t>,</w:t>
-      </w:r>
-      <w:r>
-        <w:rPr>
-          <w:rFonts w:asciiTheme="minorHAnsi" w:hAnsiTheme="minorHAnsi" w:cstheme="minorHAnsi"/>
-        </w:rPr>
-        <w:t xml:space="preserve"> </w:t>
-      </w:r>
-      <w:r>
-        <w:rPr>
-          <w:rFonts w:asciiTheme="minorHAnsi" w:hAnsiTheme="minorHAnsi" w:cstheme="minorHAnsi"/>
-        </w:rPr>
-        <w:t>con el beneficio de facilitar la obtención de información clara, precisa y actualizada a los estudiantes y con el objetivo de que futuros alumnos puedan conocer las posi</w:t>
-      </w:r>
-      <w:r>
-        <w:rPr>
-          <w:rFonts w:asciiTheme="minorHAnsi" w:hAnsiTheme="minorHAnsi" w:cstheme="minorHAnsi"/>
-        </w:rPr>
-        <w:t>bles opciones de la oferta educativa.</w:t>
+        <w:t>Esta especificación de requisitos está dirigida a los usuarios del sistema Saber Conectar, futuros estudiantes, directivos de instituciones, con el beneficio de facilitar la obtención de información clara, precisa y actualizada a los estudiantes y con el objetivo de que futuros alumnos puedan conocer las posibles opciones de la oferta educativa.</w:t>
       </w:r>
     </w:p>
     <w:p>
@@ -7171,14 +7942,7 @@
                 <w:rFonts w:asciiTheme="minorHAnsi" w:eastAsia="Arial" w:hAnsiTheme="minorHAnsi" w:cstheme="minorHAnsi"/>
                 <w:highlight w:val="white"/>
               </w:rPr>
-              <w:t>Sistema de Gestión de Bases de Datos Relacionales (RDBMS)</w:t>
-            </w:r>
-            <w:r>
-              <w:rPr>
-                <w:rFonts w:asciiTheme="minorHAnsi" w:eastAsia="Arial" w:hAnsiTheme="minorHAnsi" w:cstheme="minorHAnsi"/>
-                <w:highlight w:val="white"/>
-              </w:rPr>
-              <w:t xml:space="preserve"> </w:t>
+              <w:t xml:space="preserve">Sistema de Gestión de Bases de Datos Relacionales (RDBMS) </w:t>
             </w:r>
           </w:p>
         </w:tc>
@@ -7787,13 +8551,7 @@
         <w:rPr>
           <w:rFonts w:asciiTheme="minorHAnsi" w:hAnsiTheme="minorHAnsi" w:cstheme="minorHAnsi"/>
         </w:rPr>
-        <w:t>El</w:t>
-      </w:r>
-      <w:r>
-        <w:rPr>
-          <w:rFonts w:asciiTheme="minorHAnsi" w:hAnsiTheme="minorHAnsi" w:cstheme="minorHAnsi"/>
-        </w:rPr>
-        <w:t xml:space="preserve"> sistema web permitirá conectar la oferta, de nivel medio y superior, permitiendo tener información actualizada y centralizada en nuestra plataforma, sobre la disponibilidad de cupos, orient</w:t>
+        <w:t>El sistema web permitirá conectar la oferta, de nivel medio y superior, permitiendo tener información actualizada y centralizada en nuestra plataforma, sobre la disponibilidad de cupos, orient</w:t>
       </w:r>
       <w:r>
         <w:rPr>
@@ -7805,19 +8563,7 @@
         <w:rPr>
           <w:rFonts w:asciiTheme="minorHAnsi" w:hAnsiTheme="minorHAnsi" w:cstheme="minorHAnsi"/>
         </w:rPr>
-        <w:t>de las instituciones educativas po</w:t>
-      </w:r>
-      <w:r>
-        <w:rPr>
-          <w:rFonts w:asciiTheme="minorHAnsi" w:hAnsiTheme="minorHAnsi" w:cstheme="minorHAnsi"/>
-        </w:rPr>
-        <w:t xml:space="preserve">r región geográfica de la República Argentina, con el beneficio de facilitar la obtención de información clara, precisa y actualizada a los estudiantes y con el objetivo de que futuros alumnos puedan conocer las posibles opciones de la oferta educativa, o </w:t>
-      </w:r>
-      <w:r>
-        <w:rPr>
-          <w:rFonts w:asciiTheme="minorHAnsi" w:hAnsiTheme="minorHAnsi" w:cstheme="minorHAnsi"/>
-        </w:rPr>
-        <w:t>sea que la plataforma web centralice la oferta educativa y simplifique la búsqueda para los interesados.</w:t>
+        <w:t>de las instituciones educativas por región geográfica de la República Argentina, con el beneficio de facilitar la obtención de información clara, precisa y actualizada a los estudiantes y con el objetivo de que futuros alumnos puedan conocer las posibles opciones de la oferta educativa, o sea que la plataforma web centralice la oferta educativa y simplifique la búsqueda para los interesados.</w:t>
       </w:r>
     </w:p>
     <w:p>
@@ -8040,61 +8786,7 @@
         <w:rPr>
           <w:rFonts w:asciiTheme="minorHAnsi" w:hAnsiTheme="minorHAnsi" w:cstheme="minorHAnsi"/>
         </w:rPr>
-        <w:t xml:space="preserve">será un producto diseñado para trabajar en entornos </w:t>
-      </w:r>
-      <w:r>
-        <w:rPr>
-          <w:rFonts w:asciiTheme="minorHAnsi" w:hAnsiTheme="minorHAnsi" w:cstheme="minorHAnsi"/>
-        </w:rPr>
-        <w:t>web</w:t>
-      </w:r>
-      <w:r>
-        <w:rPr>
-          <w:rFonts w:asciiTheme="minorHAnsi" w:hAnsiTheme="minorHAnsi" w:cstheme="minorHAnsi"/>
-        </w:rPr>
-        <w:t>, lo que</w:t>
-      </w:r>
-      <w:r>
-        <w:rPr>
-          <w:rFonts w:asciiTheme="minorHAnsi" w:hAnsiTheme="minorHAnsi" w:cstheme="minorHAnsi"/>
-        </w:rPr>
-        <w:t xml:space="preserve"> </w:t>
-      </w:r>
-      <w:r>
-        <w:rPr>
-          <w:rFonts w:asciiTheme="minorHAnsi" w:hAnsiTheme="minorHAnsi" w:cstheme="minorHAnsi"/>
-        </w:rPr>
-        <w:t>permitirá su utilización de forma rápida</w:t>
-      </w:r>
-      <w:r>
-        <w:rPr>
-          <w:rFonts w:asciiTheme="minorHAnsi" w:hAnsiTheme="minorHAnsi" w:cstheme="minorHAnsi"/>
-        </w:rPr>
-        <w:t>,</w:t>
-      </w:r>
-      <w:r>
-        <w:rPr>
-          <w:rFonts w:asciiTheme="minorHAnsi" w:hAnsiTheme="minorHAnsi" w:cstheme="minorHAnsi"/>
-        </w:rPr>
-        <w:t xml:space="preserve"> eficaz</w:t>
-      </w:r>
-      <w:r>
-        <w:rPr>
-          <w:rFonts w:asciiTheme="minorHAnsi" w:hAnsiTheme="minorHAnsi" w:cstheme="minorHAnsi"/>
-        </w:rPr>
-        <w:t xml:space="preserve"> y segura,</w:t>
-      </w:r>
-      <w:r>
-        <w:rPr>
-          <w:rFonts w:asciiTheme="minorHAnsi" w:hAnsiTheme="minorHAnsi" w:cstheme="minorHAnsi"/>
-        </w:rPr>
-        <w:t xml:space="preserve"> además</w:t>
-      </w:r>
-      <w:r>
-        <w:rPr>
-          <w:rFonts w:asciiTheme="minorHAnsi" w:hAnsiTheme="minorHAnsi" w:cstheme="minorHAnsi"/>
-        </w:rPr>
-        <w:t xml:space="preserve"> de integrar datos específicos de las instituciones educativas, como el </w:t>
+        <w:t xml:space="preserve">será un producto diseñado para trabajar en entornos web, lo que permitirá su utilización de forma rápida, eficaz y segura, además de integrar datos específicos de las instituciones educativas, como el </w:t>
       </w:r>
       <w:proofErr w:type="spellStart"/>
       <w:r>
@@ -9368,40 +10060,6 @@
         <w:t>Backlog</w:t>
       </w:r>
       <w:proofErr w:type="spellEnd"/>
-    </w:p>
-    <w:p>
-      <w:pPr>
-        <w:pBdr>
-          <w:top w:val="nil"/>
-          <w:left w:val="nil"/>
-          <w:bottom w:val="nil"/>
-          <w:right w:val="nil"/>
-          <w:between w:val="nil"/>
-        </w:pBdr>
-        <w:spacing w:line="360" w:lineRule="auto"/>
-        <w:rPr>
-          <w:rFonts w:asciiTheme="minorHAnsi" w:eastAsia="Arial" w:hAnsiTheme="minorHAnsi" w:cstheme="minorHAnsi"/>
-          <w:b/>
-          <w:color w:val="000000"/>
-        </w:rPr>
-      </w:pPr>
-    </w:p>
-    <w:p>
-      <w:pPr>
-        <w:pBdr>
-          <w:top w:val="nil"/>
-          <w:left w:val="nil"/>
-          <w:bottom w:val="nil"/>
-          <w:right w:val="nil"/>
-          <w:between w:val="nil"/>
-        </w:pBdr>
-        <w:spacing w:line="360" w:lineRule="auto"/>
-        <w:ind w:left="221"/>
-        <w:rPr>
-          <w:rFonts w:asciiTheme="minorHAnsi" w:hAnsiTheme="minorHAnsi" w:cstheme="minorHAnsi"/>
-          <w:color w:val="000000"/>
-        </w:rPr>
-      </w:pPr>
     </w:p>
     <w:p>
       <w:pPr>
@@ -9766,7 +10424,6 @@
                 <w:rFonts w:asciiTheme="minorHAnsi" w:eastAsia="Arial" w:hAnsiTheme="minorHAnsi" w:cstheme="minorHAnsi"/>
                 <w:b/>
               </w:rPr>
-              <w:lastRenderedPageBreak/>
               <w:t>alta</w:t>
             </w:r>
           </w:p>
@@ -9870,6 +10527,7 @@
                 <w:rFonts w:asciiTheme="minorHAnsi" w:eastAsia="Arial" w:hAnsiTheme="minorHAnsi" w:cstheme="minorHAnsi"/>
                 <w:b/>
               </w:rPr>
+              <w:lastRenderedPageBreak/>
               <w:t>media</w:t>
             </w:r>
           </w:p>
@@ -10162,62 +10820,6 @@
         <w:spacing w:line="360" w:lineRule="auto"/>
         <w:rPr>
           <w:rFonts w:asciiTheme="minorHAnsi" w:hAnsiTheme="minorHAnsi" w:cstheme="minorHAnsi"/>
-        </w:rPr>
-      </w:pPr>
-    </w:p>
-    <w:p>
-      <w:pPr>
-        <w:spacing w:line="360" w:lineRule="auto"/>
-        <w:rPr>
-          <w:rFonts w:asciiTheme="minorHAnsi" w:hAnsiTheme="minorHAnsi" w:cstheme="minorHAnsi"/>
-        </w:rPr>
-      </w:pPr>
-    </w:p>
-    <w:p>
-      <w:pPr>
-        <w:pBdr>
-          <w:top w:val="nil"/>
-          <w:left w:val="nil"/>
-          <w:bottom w:val="nil"/>
-          <w:right w:val="nil"/>
-          <w:between w:val="nil"/>
-        </w:pBdr>
-        <w:spacing w:line="360" w:lineRule="auto"/>
-        <w:rPr>
-          <w:rFonts w:asciiTheme="minorHAnsi" w:hAnsiTheme="minorHAnsi" w:cstheme="minorHAnsi"/>
-          <w:color w:val="000000"/>
-        </w:rPr>
-      </w:pPr>
-    </w:p>
-    <w:p>
-      <w:pPr>
-        <w:pBdr>
-          <w:top w:val="nil"/>
-          <w:left w:val="nil"/>
-          <w:bottom w:val="nil"/>
-          <w:right w:val="nil"/>
-          <w:between w:val="nil"/>
-        </w:pBdr>
-        <w:spacing w:line="360" w:lineRule="auto"/>
-        <w:rPr>
-          <w:rFonts w:asciiTheme="minorHAnsi" w:hAnsiTheme="minorHAnsi" w:cstheme="minorHAnsi"/>
-          <w:color w:val="000000"/>
-        </w:rPr>
-      </w:pPr>
-    </w:p>
-    <w:p>
-      <w:pPr>
-        <w:pBdr>
-          <w:top w:val="nil"/>
-          <w:left w:val="nil"/>
-          <w:bottom w:val="nil"/>
-          <w:right w:val="nil"/>
-          <w:between w:val="nil"/>
-        </w:pBdr>
-        <w:spacing w:line="360" w:lineRule="auto"/>
-        <w:rPr>
-          <w:rFonts w:asciiTheme="minorHAnsi" w:hAnsiTheme="minorHAnsi" w:cstheme="minorHAnsi"/>
-          <w:color w:val="000000"/>
         </w:rPr>
       </w:pPr>
     </w:p>
@@ -10459,7 +11061,7 @@
                 <w:right w:val="nil"/>
                 <w:between w:val="nil"/>
               </w:pBdr>
-              <w:spacing w:line="360" w:lineRule="auto"/>
+              <w:spacing w:line="276" w:lineRule="auto"/>
               <w:ind w:left="106"/>
               <w:rPr>
                 <w:rFonts w:asciiTheme="minorHAnsi" w:eastAsia="Arial" w:hAnsiTheme="minorHAnsi" w:cstheme="minorHAnsi"/>
@@ -10490,7 +11092,7 @@
                 <w:right w:val="nil"/>
                 <w:between w:val="nil"/>
               </w:pBdr>
-              <w:spacing w:line="360" w:lineRule="auto"/>
+              <w:spacing w:line="276" w:lineRule="auto"/>
               <w:ind w:left="105"/>
               <w:rPr>
                 <w:rFonts w:asciiTheme="minorHAnsi" w:hAnsiTheme="minorHAnsi" w:cstheme="minorHAnsi"/>
@@ -10530,7 +11132,7 @@
                 <w:right w:val="nil"/>
                 <w:between w:val="nil"/>
               </w:pBdr>
-              <w:spacing w:line="360" w:lineRule="auto"/>
+              <w:spacing w:line="276" w:lineRule="auto"/>
               <w:ind w:left="106"/>
               <w:rPr>
                 <w:rFonts w:asciiTheme="minorHAnsi" w:eastAsia="Arial" w:hAnsiTheme="minorHAnsi" w:cstheme="minorHAnsi"/>
@@ -10571,35 +11173,29 @@
                 <w:right w:val="nil"/>
                 <w:between w:val="nil"/>
               </w:pBdr>
-              <w:spacing w:line="360" w:lineRule="auto"/>
-              <w:rPr>
-                <w:rFonts w:asciiTheme="minorHAnsi" w:eastAsia="Times New Roman" w:hAnsiTheme="minorHAnsi" w:cstheme="minorHAnsi"/>
-                <w:color w:val="000000"/>
-              </w:rPr>
-            </w:pPr>
-            <w:r>
-              <w:rPr>
-                <w:rFonts w:asciiTheme="minorHAnsi" w:eastAsia="Times New Roman" w:hAnsiTheme="minorHAnsi" w:cstheme="minorHAnsi"/>
-              </w:rPr>
-              <w:t>E</w:t>
-            </w:r>
-            <w:r>
-              <w:rPr>
-                <w:rFonts w:asciiTheme="minorHAnsi" w:eastAsia="Times New Roman" w:hAnsiTheme="minorHAnsi" w:cstheme="minorHAnsi"/>
-              </w:rPr>
-              <w:t>l objetivo de este sprint es diseñar el logo del sistema.</w:t>
-            </w:r>
-          </w:p>
-          <w:p>
-            <w:pPr>
-              <w:pBdr>
-                <w:top w:val="nil"/>
-                <w:left w:val="nil"/>
-                <w:bottom w:val="nil"/>
-                <w:right w:val="nil"/>
-                <w:between w:val="nil"/>
-              </w:pBdr>
-              <w:spacing w:line="360" w:lineRule="auto"/>
+              <w:spacing w:line="276" w:lineRule="auto"/>
+              <w:rPr>
+                <w:rFonts w:asciiTheme="minorHAnsi" w:eastAsia="Times New Roman" w:hAnsiTheme="minorHAnsi" w:cstheme="minorHAnsi"/>
+                <w:color w:val="000000"/>
+              </w:rPr>
+            </w:pPr>
+            <w:r>
+              <w:rPr>
+                <w:rFonts w:asciiTheme="minorHAnsi" w:eastAsia="Times New Roman" w:hAnsiTheme="minorHAnsi" w:cstheme="minorHAnsi"/>
+              </w:rPr>
+              <w:t>El objetivo de este sprint es diseñar el logo del sistema.</w:t>
+            </w:r>
+          </w:p>
+          <w:p>
+            <w:pPr>
+              <w:pBdr>
+                <w:top w:val="nil"/>
+                <w:left w:val="nil"/>
+                <w:bottom w:val="nil"/>
+                <w:right w:val="nil"/>
+                <w:between w:val="nil"/>
+              </w:pBdr>
+              <w:spacing w:line="276" w:lineRule="auto"/>
               <w:rPr>
                 <w:rFonts w:asciiTheme="minorHAnsi" w:eastAsia="Times New Roman" w:hAnsiTheme="minorHAnsi" w:cstheme="minorHAnsi"/>
               </w:rPr>
@@ -10641,7 +11237,7 @@
           </w:p>
           <w:p>
             <w:pPr>
-              <w:spacing w:line="360" w:lineRule="auto"/>
+              <w:spacing w:line="276" w:lineRule="auto"/>
               <w:rPr>
                 <w:rFonts w:asciiTheme="minorHAnsi" w:eastAsia="Times New Roman" w:hAnsiTheme="minorHAnsi" w:cstheme="minorHAnsi"/>
               </w:rPr>
@@ -10666,7 +11262,7 @@
                 <w:right w:val="nil"/>
                 <w:between w:val="nil"/>
               </w:pBdr>
-              <w:spacing w:line="360" w:lineRule="auto"/>
+              <w:spacing w:line="276" w:lineRule="auto"/>
               <w:ind w:left="106"/>
               <w:rPr>
                 <w:rFonts w:asciiTheme="minorHAnsi" w:eastAsia="Arial" w:hAnsiTheme="minorHAnsi" w:cstheme="minorHAnsi"/>
@@ -10697,7 +11293,7 @@
                 <w:right w:val="nil"/>
                 <w:between w:val="nil"/>
               </w:pBdr>
-              <w:spacing w:line="360" w:lineRule="auto"/>
+              <w:spacing w:line="276" w:lineRule="auto"/>
               <w:rPr>
                 <w:rFonts w:asciiTheme="minorHAnsi" w:eastAsia="Times New Roman" w:hAnsiTheme="minorHAnsi" w:cstheme="minorHAnsi"/>
               </w:rPr>
@@ -10718,7 +11314,7 @@
                 <w:right w:val="nil"/>
                 <w:between w:val="nil"/>
               </w:pBdr>
-              <w:spacing w:line="360" w:lineRule="auto"/>
+              <w:spacing w:line="276" w:lineRule="auto"/>
               <w:rPr>
                 <w:rFonts w:asciiTheme="minorHAnsi" w:eastAsia="Times New Roman" w:hAnsiTheme="minorHAnsi" w:cstheme="minorHAnsi"/>
               </w:rPr>
@@ -10740,7 +11336,7 @@
           </w:p>
           <w:p>
             <w:pPr>
-              <w:spacing w:line="360" w:lineRule="auto"/>
+              <w:spacing w:line="276" w:lineRule="auto"/>
               <w:rPr>
                 <w:rFonts w:asciiTheme="minorHAnsi" w:eastAsia="Times New Roman" w:hAnsiTheme="minorHAnsi" w:cstheme="minorHAnsi"/>
               </w:rPr>
@@ -10754,7 +11350,7 @@
           </w:p>
           <w:p>
             <w:pPr>
-              <w:spacing w:line="360" w:lineRule="auto"/>
+              <w:spacing w:line="276" w:lineRule="auto"/>
               <w:rPr>
                 <w:rFonts w:asciiTheme="minorHAnsi" w:eastAsia="Times New Roman" w:hAnsiTheme="minorHAnsi" w:cstheme="minorHAnsi"/>
               </w:rPr>
@@ -10768,7 +11364,7 @@
           </w:p>
           <w:p>
             <w:pPr>
-              <w:spacing w:line="360" w:lineRule="auto"/>
+              <w:spacing w:line="276" w:lineRule="auto"/>
               <w:rPr>
                 <w:rFonts w:asciiTheme="minorHAnsi" w:eastAsia="Times New Roman" w:hAnsiTheme="minorHAnsi" w:cstheme="minorHAnsi"/>
               </w:rPr>
@@ -10782,7 +11378,7 @@
           </w:p>
           <w:p>
             <w:pPr>
-              <w:spacing w:line="360" w:lineRule="auto"/>
+              <w:spacing w:line="276" w:lineRule="auto"/>
               <w:rPr>
                 <w:rFonts w:asciiTheme="minorHAnsi" w:eastAsia="Times New Roman" w:hAnsiTheme="minorHAnsi" w:cstheme="minorHAnsi"/>
               </w:rPr>
@@ -10804,7 +11400,7 @@
           </w:p>
           <w:p>
             <w:pPr>
-              <w:spacing w:line="360" w:lineRule="auto"/>
+              <w:spacing w:line="276" w:lineRule="auto"/>
               <w:rPr>
                 <w:rFonts w:asciiTheme="minorHAnsi" w:eastAsia="Times New Roman" w:hAnsiTheme="minorHAnsi" w:cstheme="minorHAnsi"/>
               </w:rPr>
@@ -10824,7 +11420,7 @@
           </w:p>
           <w:p>
             <w:pPr>
-              <w:spacing w:line="360" w:lineRule="auto"/>
+              <w:spacing w:line="276" w:lineRule="auto"/>
               <w:rPr>
                 <w:rFonts w:asciiTheme="minorHAnsi" w:eastAsia="Times New Roman" w:hAnsiTheme="minorHAnsi" w:cstheme="minorHAnsi"/>
               </w:rPr>
@@ -10863,7 +11459,7 @@
                 <w:right w:val="nil"/>
                 <w:between w:val="nil"/>
               </w:pBdr>
-              <w:spacing w:line="360" w:lineRule="auto"/>
+              <w:spacing w:line="276" w:lineRule="auto"/>
               <w:ind w:left="106"/>
               <w:rPr>
                 <w:rFonts w:asciiTheme="minorHAnsi" w:eastAsia="Arial" w:hAnsiTheme="minorHAnsi" w:cstheme="minorHAnsi"/>
@@ -10894,7 +11490,7 @@
                 <w:right w:val="nil"/>
                 <w:between w:val="nil"/>
               </w:pBdr>
-              <w:spacing w:line="360" w:lineRule="auto"/>
+              <w:spacing w:line="276" w:lineRule="auto"/>
               <w:rPr>
                 <w:rFonts w:asciiTheme="minorHAnsi" w:eastAsia="Times New Roman" w:hAnsiTheme="minorHAnsi" w:cstheme="minorHAnsi"/>
                 <w:color w:val="000000"/>
@@ -10927,7 +11523,7 @@
                 <w:right w:val="nil"/>
                 <w:between w:val="nil"/>
               </w:pBdr>
-              <w:spacing w:line="360" w:lineRule="auto"/>
+              <w:spacing w:line="276" w:lineRule="auto"/>
               <w:ind w:left="106"/>
               <w:rPr>
                 <w:rFonts w:asciiTheme="minorHAnsi" w:eastAsia="Arial" w:hAnsiTheme="minorHAnsi" w:cstheme="minorHAnsi"/>
@@ -10961,7 +11557,7 @@
           <w:right w:val="nil"/>
           <w:between w:val="nil"/>
         </w:pBdr>
-        <w:spacing w:line="360" w:lineRule="auto"/>
+        <w:spacing w:line="276" w:lineRule="auto"/>
         <w:rPr>
           <w:rFonts w:asciiTheme="minorHAnsi" w:eastAsia="Arial" w:hAnsiTheme="minorHAnsi" w:cstheme="minorHAnsi"/>
           <w:b/>
@@ -11006,7 +11602,7 @@
                 <w:right w:val="nil"/>
                 <w:between w:val="nil"/>
               </w:pBdr>
-              <w:spacing w:line="360" w:lineRule="auto"/>
+              <w:spacing w:line="276" w:lineRule="auto"/>
               <w:ind w:left="106"/>
               <w:rPr>
                 <w:rFonts w:asciiTheme="minorHAnsi" w:eastAsia="Arial" w:hAnsiTheme="minorHAnsi" w:cstheme="minorHAnsi"/>
@@ -11037,7 +11633,7 @@
                 <w:right w:val="nil"/>
                 <w:between w:val="nil"/>
               </w:pBdr>
-              <w:spacing w:line="360" w:lineRule="auto"/>
+              <w:spacing w:line="276" w:lineRule="auto"/>
               <w:ind w:left="105"/>
               <w:rPr>
                 <w:rFonts w:asciiTheme="minorHAnsi" w:hAnsiTheme="minorHAnsi" w:cstheme="minorHAnsi"/>
@@ -11077,7 +11673,7 @@
                 <w:right w:val="nil"/>
                 <w:between w:val="nil"/>
               </w:pBdr>
-              <w:spacing w:line="360" w:lineRule="auto"/>
+              <w:spacing w:line="276" w:lineRule="auto"/>
               <w:ind w:left="106"/>
               <w:rPr>
                 <w:rFonts w:asciiTheme="minorHAnsi" w:eastAsia="Arial" w:hAnsiTheme="minorHAnsi" w:cstheme="minorHAnsi"/>
@@ -11118,7 +11714,7 @@
                 <w:right w:val="nil"/>
                 <w:between w:val="nil"/>
               </w:pBdr>
-              <w:spacing w:line="360" w:lineRule="auto"/>
+              <w:spacing w:line="276" w:lineRule="auto"/>
               <w:rPr>
                 <w:rFonts w:asciiTheme="minorHAnsi" w:eastAsia="Times New Roman" w:hAnsiTheme="minorHAnsi" w:cstheme="minorHAnsi"/>
               </w:rPr>
@@ -11167,7 +11763,7 @@
                 <w:right w:val="nil"/>
                 <w:between w:val="nil"/>
               </w:pBdr>
-              <w:spacing w:line="360" w:lineRule="auto"/>
+              <w:spacing w:line="276" w:lineRule="auto"/>
               <w:rPr>
                 <w:rFonts w:asciiTheme="minorHAnsi" w:eastAsia="Times New Roman" w:hAnsiTheme="minorHAnsi" w:cstheme="minorHAnsi"/>
               </w:rPr>
@@ -11204,7 +11800,7 @@
                 <w:right w:val="nil"/>
                 <w:between w:val="nil"/>
               </w:pBdr>
-              <w:spacing w:line="360" w:lineRule="auto"/>
+              <w:spacing w:line="276" w:lineRule="auto"/>
               <w:rPr>
                 <w:rFonts w:asciiTheme="minorHAnsi" w:eastAsia="Times New Roman" w:hAnsiTheme="minorHAnsi" w:cstheme="minorHAnsi"/>
                 <w:color w:val="000000"/>
@@ -11227,7 +11823,7 @@
                 <w:right w:val="nil"/>
                 <w:between w:val="nil"/>
               </w:pBdr>
-              <w:spacing w:line="360" w:lineRule="auto"/>
+              <w:spacing w:line="276" w:lineRule="auto"/>
               <w:rPr>
                 <w:rFonts w:asciiTheme="minorHAnsi" w:eastAsia="Times New Roman" w:hAnsiTheme="minorHAnsi" w:cstheme="minorHAnsi"/>
                 <w:color w:val="000000"/>
@@ -11250,7 +11846,7 @@
                 <w:right w:val="nil"/>
                 <w:between w:val="nil"/>
               </w:pBdr>
-              <w:spacing w:line="360" w:lineRule="auto"/>
+              <w:spacing w:line="276" w:lineRule="auto"/>
               <w:rPr>
                 <w:rFonts w:asciiTheme="minorHAnsi" w:eastAsia="Times New Roman" w:hAnsiTheme="minorHAnsi" w:cstheme="minorHAnsi"/>
                 <w:color w:val="000000"/>
@@ -11273,7 +11869,7 @@
                 <w:right w:val="nil"/>
                 <w:between w:val="nil"/>
               </w:pBdr>
-              <w:spacing w:line="360" w:lineRule="auto"/>
+              <w:spacing w:line="276" w:lineRule="auto"/>
               <w:rPr>
                 <w:rFonts w:asciiTheme="minorHAnsi" w:eastAsia="Times New Roman" w:hAnsiTheme="minorHAnsi" w:cstheme="minorHAnsi"/>
                 <w:color w:val="000000"/>
@@ -11305,7 +11901,7 @@
                 <w:right w:val="nil"/>
                 <w:between w:val="nil"/>
               </w:pBdr>
-              <w:spacing w:line="360" w:lineRule="auto"/>
+              <w:spacing w:line="276" w:lineRule="auto"/>
               <w:rPr>
                 <w:rFonts w:asciiTheme="minorHAnsi" w:eastAsia="Times New Roman" w:hAnsiTheme="minorHAnsi" w:cstheme="minorHAnsi"/>
                 <w:color w:val="000000"/>
@@ -11346,25 +11942,18 @@
                 <w:right w:val="nil"/>
                 <w:between w:val="nil"/>
               </w:pBdr>
-              <w:spacing w:line="360" w:lineRule="auto"/>
-              <w:rPr>
-                <w:rFonts w:asciiTheme="minorHAnsi" w:eastAsia="Times New Roman" w:hAnsiTheme="minorHAnsi" w:cstheme="minorHAnsi"/>
-                <w:color w:val="000000"/>
-              </w:rPr>
-            </w:pPr>
-            <w:r>
-              <w:rPr>
-                <w:rFonts w:asciiTheme="minorHAnsi" w:eastAsia="Times New Roman" w:hAnsiTheme="minorHAnsi" w:cstheme="minorHAnsi"/>
-                <w:color w:val="000000"/>
-              </w:rPr>
-              <w:t>Script de la Base de Datos</w:t>
-            </w:r>
-            <w:r>
-              <w:rPr>
-                <w:rFonts w:asciiTheme="minorHAnsi" w:eastAsia="Times New Roman" w:hAnsiTheme="minorHAnsi" w:cstheme="minorHAnsi"/>
-                <w:color w:val="000000"/>
-              </w:rPr>
-              <w:t xml:space="preserve"> en </w:t>
+              <w:spacing w:line="276" w:lineRule="auto"/>
+              <w:rPr>
+                <w:rFonts w:asciiTheme="minorHAnsi" w:eastAsia="Times New Roman" w:hAnsiTheme="minorHAnsi" w:cstheme="minorHAnsi"/>
+                <w:color w:val="000000"/>
+              </w:rPr>
+            </w:pPr>
+            <w:r>
+              <w:rPr>
+                <w:rFonts w:asciiTheme="minorHAnsi" w:eastAsia="Times New Roman" w:hAnsiTheme="minorHAnsi" w:cstheme="minorHAnsi"/>
+                <w:color w:val="000000"/>
+              </w:rPr>
+              <w:t xml:space="preserve">Script de la Base de Datos en </w:t>
             </w:r>
             <w:proofErr w:type="spellStart"/>
             <w:r>
@@ -11385,7 +11974,7 @@
                 <w:right w:val="nil"/>
                 <w:between w:val="nil"/>
               </w:pBdr>
-              <w:spacing w:line="360" w:lineRule="auto"/>
+              <w:spacing w:line="276" w:lineRule="auto"/>
               <w:rPr>
                 <w:rFonts w:asciiTheme="minorHAnsi" w:eastAsia="Times New Roman" w:hAnsiTheme="minorHAnsi" w:cstheme="minorHAnsi"/>
                 <w:color w:val="000000"/>
@@ -11412,21 +12001,7 @@
                 <w:rFonts w:asciiTheme="minorHAnsi" w:eastAsia="Times New Roman" w:hAnsiTheme="minorHAnsi" w:cstheme="minorHAnsi"/>
                 <w:color w:val="000000"/>
               </w:rPr>
-              <w:t xml:space="preserve"> </w:t>
-            </w:r>
-            <w:r>
-              <w:rPr>
-                <w:rFonts w:asciiTheme="minorHAnsi" w:eastAsia="Times New Roman" w:hAnsiTheme="minorHAnsi" w:cstheme="minorHAnsi"/>
-                <w:color w:val="000000"/>
-              </w:rPr>
-              <w:t>–</w:t>
-            </w:r>
-            <w:r>
-              <w:rPr>
-                <w:rFonts w:asciiTheme="minorHAnsi" w:eastAsia="Times New Roman" w:hAnsiTheme="minorHAnsi" w:cstheme="minorHAnsi"/>
-                <w:color w:val="000000"/>
-              </w:rPr>
-              <w:t xml:space="preserve"> </w:t>
+              <w:t xml:space="preserve"> – </w:t>
             </w:r>
             <w:proofErr w:type="spellStart"/>
             <w:r>
@@ -11437,6 +12012,29 @@
               <w:t>Select</w:t>
             </w:r>
             <w:proofErr w:type="spellEnd"/>
+          </w:p>
+          <w:p>
+            <w:pPr>
+              <w:pBdr>
+                <w:top w:val="nil"/>
+                <w:left w:val="nil"/>
+                <w:bottom w:val="nil"/>
+                <w:right w:val="nil"/>
+                <w:between w:val="nil"/>
+              </w:pBdr>
+              <w:spacing w:line="276" w:lineRule="auto"/>
+              <w:rPr>
+                <w:rFonts w:asciiTheme="minorHAnsi" w:eastAsia="Times New Roman" w:hAnsiTheme="minorHAnsi" w:cstheme="minorHAnsi"/>
+                <w:color w:val="000000"/>
+              </w:rPr>
+            </w:pPr>
+            <w:r>
+              <w:rPr>
+                <w:rFonts w:asciiTheme="minorHAnsi" w:eastAsia="Times New Roman" w:hAnsiTheme="minorHAnsi" w:cstheme="minorHAnsi"/>
+                <w:color w:val="000000"/>
+              </w:rPr>
+              <w:t xml:space="preserve">Actualizar documento IEEE 830 </w:t>
+            </w:r>
           </w:p>
         </w:tc>
       </w:tr>
@@ -11457,7 +12055,7 @@
                 <w:right w:val="nil"/>
                 <w:between w:val="nil"/>
               </w:pBdr>
-              <w:spacing w:line="360" w:lineRule="auto"/>
+              <w:spacing w:line="276" w:lineRule="auto"/>
               <w:ind w:left="106"/>
               <w:rPr>
                 <w:rFonts w:asciiTheme="minorHAnsi" w:eastAsia="Arial" w:hAnsiTheme="minorHAnsi" w:cstheme="minorHAnsi"/>
@@ -11488,22 +12086,16 @@
                 <w:right w:val="nil"/>
                 <w:between w:val="nil"/>
               </w:pBdr>
-              <w:spacing w:line="360" w:lineRule="auto"/>
-              <w:rPr>
-                <w:rFonts w:asciiTheme="minorHAnsi" w:eastAsia="Times New Roman" w:hAnsiTheme="minorHAnsi" w:cstheme="minorHAnsi"/>
-              </w:rPr>
-            </w:pPr>
-            <w:r>
-              <w:rPr>
-                <w:rFonts w:asciiTheme="minorHAnsi" w:eastAsia="Times New Roman" w:hAnsiTheme="minorHAnsi" w:cstheme="minorHAnsi"/>
-              </w:rPr>
-              <w:t>C</w:t>
-            </w:r>
-            <w:r>
-              <w:rPr>
-                <w:rFonts w:asciiTheme="minorHAnsi" w:eastAsia="Times New Roman" w:hAnsiTheme="minorHAnsi" w:cstheme="minorHAnsi"/>
-              </w:rPr>
-              <w:t xml:space="preserve">laudio </w:t>
+              <w:spacing w:line="276" w:lineRule="auto"/>
+              <w:rPr>
+                <w:rFonts w:asciiTheme="minorHAnsi" w:eastAsia="Times New Roman" w:hAnsiTheme="minorHAnsi" w:cstheme="minorHAnsi"/>
+              </w:rPr>
+            </w:pPr>
+            <w:r>
+              <w:rPr>
+                <w:rFonts w:asciiTheme="minorHAnsi" w:eastAsia="Times New Roman" w:hAnsiTheme="minorHAnsi" w:cstheme="minorHAnsi"/>
+              </w:rPr>
+              <w:t xml:space="preserve">Claudio </w:t>
             </w:r>
             <w:proofErr w:type="spellStart"/>
             <w:r>
@@ -11516,7 +12108,7 @@
           </w:p>
           <w:p>
             <w:pPr>
-              <w:spacing w:line="360" w:lineRule="auto"/>
+              <w:spacing w:line="276" w:lineRule="auto"/>
               <w:rPr>
                 <w:rFonts w:asciiTheme="minorHAnsi" w:eastAsia="Times New Roman" w:hAnsiTheme="minorHAnsi" w:cstheme="minorHAnsi"/>
               </w:rPr>
@@ -11530,7 +12122,7 @@
           </w:p>
           <w:p>
             <w:pPr>
-              <w:spacing w:line="360" w:lineRule="auto"/>
+              <w:spacing w:line="276" w:lineRule="auto"/>
               <w:rPr>
                 <w:rFonts w:asciiTheme="minorHAnsi" w:eastAsia="Times New Roman" w:hAnsiTheme="minorHAnsi" w:cstheme="minorHAnsi"/>
               </w:rPr>
@@ -11544,7 +12136,7 @@
           </w:p>
           <w:p>
             <w:pPr>
-              <w:spacing w:line="360" w:lineRule="auto"/>
+              <w:spacing w:line="276" w:lineRule="auto"/>
               <w:rPr>
                 <w:rFonts w:asciiTheme="minorHAnsi" w:eastAsia="Times New Roman" w:hAnsiTheme="minorHAnsi" w:cstheme="minorHAnsi"/>
               </w:rPr>
@@ -11558,7 +12150,7 @@
           </w:p>
           <w:p>
             <w:pPr>
-              <w:spacing w:line="360" w:lineRule="auto"/>
+              <w:spacing w:line="276" w:lineRule="auto"/>
               <w:rPr>
                 <w:rFonts w:asciiTheme="minorHAnsi" w:eastAsia="Times New Roman" w:hAnsiTheme="minorHAnsi" w:cstheme="minorHAnsi"/>
               </w:rPr>
@@ -11580,28 +12172,21 @@
           </w:p>
           <w:p>
             <w:pPr>
-              <w:spacing w:line="360" w:lineRule="auto"/>
-              <w:rPr>
-                <w:rFonts w:asciiTheme="minorHAnsi" w:eastAsia="Times New Roman" w:hAnsiTheme="minorHAnsi" w:cstheme="minorHAnsi"/>
-              </w:rPr>
-            </w:pPr>
-            <w:r>
-              <w:rPr>
-                <w:rFonts w:asciiTheme="minorHAnsi" w:eastAsia="Times New Roman" w:hAnsiTheme="minorHAnsi" w:cstheme="minorHAnsi"/>
-              </w:rPr>
-              <w:lastRenderedPageBreak/>
-              <w:t xml:space="preserve">Rodrigo </w:t>
-            </w:r>
-            <w:r>
-              <w:rPr>
-                <w:rFonts w:asciiTheme="minorHAnsi" w:eastAsia="Times New Roman" w:hAnsiTheme="minorHAnsi" w:cstheme="minorHAnsi"/>
-              </w:rPr>
-              <w:t>Agüero</w:t>
-            </w:r>
-          </w:p>
-          <w:p>
-            <w:pPr>
-              <w:spacing w:line="360" w:lineRule="auto"/>
+              <w:spacing w:line="276" w:lineRule="auto"/>
+              <w:rPr>
+                <w:rFonts w:asciiTheme="minorHAnsi" w:eastAsia="Times New Roman" w:hAnsiTheme="minorHAnsi" w:cstheme="minorHAnsi"/>
+              </w:rPr>
+            </w:pPr>
+            <w:r>
+              <w:rPr>
+                <w:rFonts w:asciiTheme="minorHAnsi" w:eastAsia="Times New Roman" w:hAnsiTheme="minorHAnsi" w:cstheme="minorHAnsi"/>
+              </w:rPr>
+              <w:t>Rodrigo Agüero</w:t>
+            </w:r>
+          </w:p>
+          <w:p>
+            <w:pPr>
+              <w:spacing w:line="276" w:lineRule="auto"/>
               <w:rPr>
                 <w:rFonts w:asciiTheme="minorHAnsi" w:eastAsia="Times New Roman" w:hAnsiTheme="minorHAnsi" w:cstheme="minorHAnsi"/>
               </w:rPr>
@@ -11640,7 +12225,7 @@
                 <w:right w:val="nil"/>
                 <w:between w:val="nil"/>
               </w:pBdr>
-              <w:spacing w:line="360" w:lineRule="auto"/>
+              <w:spacing w:line="276" w:lineRule="auto"/>
               <w:ind w:left="106"/>
               <w:rPr>
                 <w:rFonts w:asciiTheme="minorHAnsi" w:eastAsia="Arial" w:hAnsiTheme="minorHAnsi" w:cstheme="minorHAnsi"/>
@@ -11654,7 +12239,6 @@
                 <w:b/>
                 <w:color w:val="000000"/>
               </w:rPr>
-              <w:lastRenderedPageBreak/>
               <w:t>Calendario</w:t>
             </w:r>
           </w:p>
@@ -11672,23 +12256,17 @@
                 <w:right w:val="nil"/>
                 <w:between w:val="nil"/>
               </w:pBdr>
-              <w:spacing w:line="360" w:lineRule="auto"/>
-              <w:rPr>
-                <w:rFonts w:asciiTheme="minorHAnsi" w:eastAsia="Times New Roman" w:hAnsiTheme="minorHAnsi" w:cstheme="minorHAnsi"/>
-                <w:color w:val="000000"/>
-              </w:rPr>
-            </w:pPr>
-            <w:r>
-              <w:rPr>
-                <w:rFonts w:asciiTheme="minorHAnsi" w:eastAsia="Times New Roman" w:hAnsiTheme="minorHAnsi" w:cstheme="minorHAnsi"/>
-              </w:rPr>
-              <w:t xml:space="preserve">El tiempo acordado para realizar este sprint </w:t>
-            </w:r>
-            <w:r>
-              <w:rPr>
-                <w:rFonts w:asciiTheme="minorHAnsi" w:eastAsia="Times New Roman" w:hAnsiTheme="minorHAnsi" w:cstheme="minorHAnsi"/>
-              </w:rPr>
-              <w:t>es de casi 20 días.</w:t>
+              <w:spacing w:line="276" w:lineRule="auto"/>
+              <w:rPr>
+                <w:rFonts w:asciiTheme="minorHAnsi" w:eastAsia="Times New Roman" w:hAnsiTheme="minorHAnsi" w:cstheme="minorHAnsi"/>
+                <w:color w:val="000000"/>
+              </w:rPr>
+            </w:pPr>
+            <w:r>
+              <w:rPr>
+                <w:rFonts w:asciiTheme="minorHAnsi" w:eastAsia="Times New Roman" w:hAnsiTheme="minorHAnsi" w:cstheme="minorHAnsi"/>
+              </w:rPr>
+              <w:t>El tiempo acordado para realizar este sprint es de casi 20 días.</w:t>
             </w:r>
           </w:p>
         </w:tc>
@@ -11711,7 +12289,7 @@
                 <w:right w:val="nil"/>
                 <w:between w:val="nil"/>
               </w:pBdr>
-              <w:spacing w:line="360" w:lineRule="auto"/>
+              <w:spacing w:line="276" w:lineRule="auto"/>
               <w:ind w:left="106"/>
               <w:rPr>
                 <w:rFonts w:asciiTheme="minorHAnsi" w:eastAsia="Arial" w:hAnsiTheme="minorHAnsi" w:cstheme="minorHAnsi"/>
@@ -11755,7 +12333,7 @@
                 <w:right w:val="nil"/>
                 <w:between w:val="nil"/>
               </w:pBdr>
-              <w:spacing w:line="360" w:lineRule="auto"/>
+              <w:spacing w:line="276" w:lineRule="auto"/>
               <w:ind w:left="106"/>
               <w:rPr>
                 <w:rFonts w:asciiTheme="minorHAnsi" w:eastAsia="Arial" w:hAnsiTheme="minorHAnsi" w:cstheme="minorHAnsi"/>
@@ -11784,6 +12362,31 @@
                 <w:color w:val="000000"/>
               </w:rPr>
               <w:t>.</w:t>
+            </w:r>
+          </w:p>
+          <w:p>
+            <w:pPr>
+              <w:pBdr>
+                <w:top w:val="nil"/>
+                <w:left w:val="nil"/>
+                <w:bottom w:val="nil"/>
+                <w:right w:val="nil"/>
+                <w:between w:val="nil"/>
+              </w:pBdr>
+              <w:spacing w:line="276" w:lineRule="auto"/>
+              <w:ind w:left="106"/>
+              <w:rPr>
+                <w:rFonts w:asciiTheme="minorHAnsi" w:eastAsia="Arial" w:hAnsiTheme="minorHAnsi" w:cstheme="minorHAnsi"/>
+                <w:color w:val="000000"/>
+              </w:rPr>
+            </w:pPr>
+            <w:r>
+              <w:rPr>
+                <w:rFonts w:asciiTheme="minorHAnsi" w:eastAsia="Arial" w:hAnsiTheme="minorHAnsi" w:cstheme="minorHAnsi"/>
+                <w:color w:val="000000"/>
+              </w:rPr>
+              <w:lastRenderedPageBreak/>
+              <w:t>No llegamos a actualizar el documento en tiempo y forma.</w:t>
             </w:r>
           </w:p>
         </w:tc>
@@ -11798,7 +12401,7 @@
           <w:right w:val="nil"/>
           <w:between w:val="nil"/>
         </w:pBdr>
-        <w:spacing w:line="360" w:lineRule="auto"/>
+        <w:spacing w:line="276" w:lineRule="auto"/>
         <w:rPr>
           <w:rFonts w:asciiTheme="minorHAnsi" w:eastAsia="Arial" w:hAnsiTheme="minorHAnsi" w:cstheme="minorHAnsi"/>
           <w:b/>
@@ -11843,7 +12446,7 @@
                 <w:right w:val="nil"/>
                 <w:between w:val="nil"/>
               </w:pBdr>
-              <w:spacing w:line="360" w:lineRule="auto"/>
+              <w:spacing w:line="276" w:lineRule="auto"/>
               <w:ind w:left="106"/>
               <w:rPr>
                 <w:rFonts w:asciiTheme="minorHAnsi" w:eastAsia="Arial" w:hAnsiTheme="minorHAnsi" w:cstheme="minorHAnsi"/>
@@ -11874,7 +12477,7 @@
                 <w:right w:val="nil"/>
                 <w:between w:val="nil"/>
               </w:pBdr>
-              <w:spacing w:line="360" w:lineRule="auto"/>
+              <w:spacing w:line="276" w:lineRule="auto"/>
               <w:ind w:left="105"/>
               <w:rPr>
                 <w:rFonts w:asciiTheme="minorHAnsi" w:hAnsiTheme="minorHAnsi" w:cstheme="minorHAnsi"/>
@@ -11914,7 +12517,7 @@
                 <w:right w:val="nil"/>
                 <w:between w:val="nil"/>
               </w:pBdr>
-              <w:spacing w:line="360" w:lineRule="auto"/>
+              <w:spacing w:line="276" w:lineRule="auto"/>
               <w:ind w:left="106"/>
               <w:rPr>
                 <w:rFonts w:asciiTheme="minorHAnsi" w:eastAsia="Arial" w:hAnsiTheme="minorHAnsi" w:cstheme="minorHAnsi"/>
@@ -11955,7 +12558,7 @@
                 <w:right w:val="nil"/>
                 <w:between w:val="nil"/>
               </w:pBdr>
-              <w:spacing w:line="360" w:lineRule="auto"/>
+              <w:spacing w:line="276" w:lineRule="auto"/>
               <w:rPr>
                 <w:rFonts w:asciiTheme="minorHAnsi" w:eastAsia="Times New Roman" w:hAnsiTheme="minorHAnsi" w:cstheme="minorHAnsi"/>
               </w:rPr>
@@ -12010,10 +12613,9 @@
                 <w:right w:val="nil"/>
                 <w:between w:val="nil"/>
               </w:pBdr>
-              <w:spacing w:line="360" w:lineRule="auto"/>
-              <w:rPr>
-                <w:rFonts w:asciiTheme="minorHAnsi" w:eastAsia="Times New Roman" w:hAnsiTheme="minorHAnsi" w:cstheme="minorHAnsi"/>
-                <w:color w:val="000000"/>
+              <w:spacing w:line="276" w:lineRule="auto"/>
+              <w:rPr>
+                <w:rFonts w:asciiTheme="minorHAnsi" w:eastAsia="Times New Roman" w:hAnsiTheme="minorHAnsi" w:cstheme="minorHAnsi"/>
               </w:rPr>
             </w:pPr>
             <w:r>
@@ -12021,6 +12623,36 @@
                 <w:rFonts w:asciiTheme="minorHAnsi" w:eastAsia="Times New Roman" w:hAnsiTheme="minorHAnsi" w:cstheme="minorHAnsi"/>
               </w:rPr>
               <w:t xml:space="preserve">En esta oportunidad se hará entrega del producto en funcionamiento. </w:t>
+            </w:r>
+          </w:p>
+          <w:p>
+            <w:pPr>
+              <w:pBdr>
+                <w:top w:val="nil"/>
+                <w:left w:val="nil"/>
+                <w:bottom w:val="nil"/>
+                <w:right w:val="nil"/>
+                <w:between w:val="nil"/>
+              </w:pBdr>
+              <w:spacing w:line="276" w:lineRule="auto"/>
+              <w:rPr>
+                <w:rFonts w:asciiTheme="minorHAnsi" w:eastAsia="Times New Roman" w:hAnsiTheme="minorHAnsi" w:cstheme="minorHAnsi"/>
+                <w:color w:val="000000"/>
+              </w:rPr>
+            </w:pPr>
+            <w:r>
+              <w:rPr>
+                <w:rFonts w:asciiTheme="minorHAnsi" w:eastAsia="Times New Roman" w:hAnsiTheme="minorHAnsi" w:cstheme="minorHAnsi"/>
+              </w:rPr>
+              <w:t>Actualización de documento</w:t>
+            </w:r>
+            <w:bookmarkStart w:id="12" w:name="_GoBack"/>
+            <w:bookmarkEnd w:id="12"/>
+            <w:r>
+              <w:rPr>
+                <w:rFonts w:asciiTheme="minorHAnsi" w:eastAsia="Times New Roman" w:hAnsiTheme="minorHAnsi" w:cstheme="minorHAnsi"/>
+              </w:rPr>
+              <w:t xml:space="preserve"> IEEE 830</w:t>
             </w:r>
           </w:p>
         </w:tc>
@@ -12042,7 +12674,7 @@
                 <w:right w:val="nil"/>
                 <w:between w:val="nil"/>
               </w:pBdr>
-              <w:spacing w:line="360" w:lineRule="auto"/>
+              <w:spacing w:line="276" w:lineRule="auto"/>
               <w:ind w:left="106"/>
               <w:rPr>
                 <w:rFonts w:asciiTheme="minorHAnsi" w:eastAsia="Arial" w:hAnsiTheme="minorHAnsi" w:cstheme="minorHAnsi"/>
@@ -12073,7 +12705,7 @@
                 <w:right w:val="nil"/>
                 <w:between w:val="nil"/>
               </w:pBdr>
-              <w:spacing w:line="360" w:lineRule="auto"/>
+              <w:spacing w:line="276" w:lineRule="auto"/>
               <w:rPr>
                 <w:rFonts w:asciiTheme="minorHAnsi" w:eastAsia="Times New Roman" w:hAnsiTheme="minorHAnsi" w:cstheme="minorHAnsi"/>
               </w:rPr>
@@ -12095,7 +12727,7 @@
           </w:p>
           <w:p>
             <w:pPr>
-              <w:spacing w:line="360" w:lineRule="auto"/>
+              <w:spacing w:line="276" w:lineRule="auto"/>
               <w:rPr>
                 <w:rFonts w:asciiTheme="minorHAnsi" w:eastAsia="Times New Roman" w:hAnsiTheme="minorHAnsi" w:cstheme="minorHAnsi"/>
               </w:rPr>
@@ -12109,7 +12741,7 @@
           </w:p>
           <w:p>
             <w:pPr>
-              <w:spacing w:line="360" w:lineRule="auto"/>
+              <w:spacing w:line="276" w:lineRule="auto"/>
               <w:rPr>
                 <w:rFonts w:asciiTheme="minorHAnsi" w:eastAsia="Times New Roman" w:hAnsiTheme="minorHAnsi" w:cstheme="minorHAnsi"/>
               </w:rPr>
@@ -12123,7 +12755,7 @@
           </w:p>
           <w:p>
             <w:pPr>
-              <w:spacing w:line="360" w:lineRule="auto"/>
+              <w:spacing w:line="276" w:lineRule="auto"/>
               <w:rPr>
                 <w:rFonts w:asciiTheme="minorHAnsi" w:eastAsia="Times New Roman" w:hAnsiTheme="minorHAnsi" w:cstheme="minorHAnsi"/>
               </w:rPr>
@@ -12137,7 +12769,7 @@
           </w:p>
           <w:p>
             <w:pPr>
-              <w:spacing w:line="360" w:lineRule="auto"/>
+              <w:spacing w:line="276" w:lineRule="auto"/>
               <w:rPr>
                 <w:rFonts w:asciiTheme="minorHAnsi" w:eastAsia="Times New Roman" w:hAnsiTheme="minorHAnsi" w:cstheme="minorHAnsi"/>
               </w:rPr>
@@ -12159,7 +12791,7 @@
           </w:p>
           <w:p>
             <w:pPr>
-              <w:spacing w:line="360" w:lineRule="auto"/>
+              <w:spacing w:line="276" w:lineRule="auto"/>
               <w:rPr>
                 <w:rFonts w:asciiTheme="minorHAnsi" w:eastAsia="Times New Roman" w:hAnsiTheme="minorHAnsi" w:cstheme="minorHAnsi"/>
               </w:rPr>
@@ -12173,7 +12805,7 @@
           </w:p>
           <w:p>
             <w:pPr>
-              <w:spacing w:line="360" w:lineRule="auto"/>
+              <w:spacing w:line="276" w:lineRule="auto"/>
               <w:rPr>
                 <w:rFonts w:asciiTheme="minorHAnsi" w:eastAsia="Times New Roman" w:hAnsiTheme="minorHAnsi" w:cstheme="minorHAnsi"/>
               </w:rPr>
@@ -12212,7 +12844,7 @@
                 <w:right w:val="nil"/>
                 <w:between w:val="nil"/>
               </w:pBdr>
-              <w:spacing w:line="360" w:lineRule="auto"/>
+              <w:spacing w:line="276" w:lineRule="auto"/>
               <w:ind w:left="106"/>
               <w:rPr>
                 <w:rFonts w:asciiTheme="minorHAnsi" w:eastAsia="Arial" w:hAnsiTheme="minorHAnsi" w:cstheme="minorHAnsi"/>
@@ -12243,7 +12875,7 @@
                 <w:right w:val="nil"/>
                 <w:between w:val="nil"/>
               </w:pBdr>
-              <w:spacing w:line="360" w:lineRule="auto"/>
+              <w:spacing w:line="276" w:lineRule="auto"/>
               <w:rPr>
                 <w:rFonts w:asciiTheme="minorHAnsi" w:eastAsia="Times New Roman" w:hAnsiTheme="minorHAnsi" w:cstheme="minorHAnsi"/>
                 <w:color w:val="000000"/>
@@ -12282,7 +12914,7 @@
                 <w:right w:val="nil"/>
                 <w:between w:val="nil"/>
               </w:pBdr>
-              <w:spacing w:line="360" w:lineRule="auto"/>
+              <w:spacing w:line="276" w:lineRule="auto"/>
               <w:ind w:left="106"/>
               <w:rPr>
                 <w:rFonts w:asciiTheme="minorHAnsi" w:eastAsia="Arial" w:hAnsiTheme="minorHAnsi" w:cstheme="minorHAnsi"/>
@@ -12318,19 +12950,17 @@
               </w:rPr>
               <w:t xml:space="preserve"> en muy poco tiempo (todas relacionadas al proyecto).</w:t>
             </w:r>
-            <w:bookmarkStart w:id="12" w:name="_GoBack"/>
-            <w:bookmarkEnd w:id="12"/>
-          </w:p>
-          <w:p>
-            <w:pPr>
-              <w:pBdr>
-                <w:top w:val="nil"/>
-                <w:left w:val="nil"/>
-                <w:bottom w:val="nil"/>
-                <w:right w:val="nil"/>
-                <w:between w:val="nil"/>
-              </w:pBdr>
-              <w:spacing w:line="360" w:lineRule="auto"/>
+          </w:p>
+          <w:p>
+            <w:pPr>
+              <w:pBdr>
+                <w:top w:val="nil"/>
+                <w:left w:val="nil"/>
+                <w:bottom w:val="nil"/>
+                <w:right w:val="nil"/>
+                <w:between w:val="nil"/>
+              </w:pBdr>
+              <w:spacing w:line="276" w:lineRule="auto"/>
               <w:ind w:left="106"/>
               <w:rPr>
                 <w:rFonts w:asciiTheme="minorHAnsi" w:eastAsia="Arial" w:hAnsiTheme="minorHAnsi" w:cstheme="minorHAnsi"/>
@@ -12751,89 +13381,6 @@
           </w:pict>
         </mc:Fallback>
       </mc:AlternateContent>
-    </w:r>
-  </w:p>
-</w:hdr>
-</file>
-
-<file path=word/header3.xml><?xml version="1.0" encoding="utf-8"?>
-<w:hdr xmlns:wpc="http://schemas.microsoft.com/office/word/2010/wordprocessingCanvas" xmlns:mc="http://schemas.openxmlformats.org/markup-compatibility/2006" xmlns:o="urn:schemas-microsoft-com:office:office" xmlns:r="http://schemas.openxmlformats.org/officeDocument/2006/relationships" xmlns:m="http://schemas.openxmlformats.org/officeDocument/2006/math" xmlns:v="urn:schemas-microsoft-com:vml" xmlns:wp14="http://schemas.microsoft.com/office/word/2010/wordprocessingDrawing" xmlns:wp="http://schemas.openxmlformats.org/drawingml/2006/wordprocessingDrawing" xmlns:w10="urn:schemas-microsoft-com:office:word" xmlns:w="http://schemas.openxmlformats.org/wordprocessingml/2006/main" xmlns:w14="http://schemas.microsoft.com/office/word/2010/wordml" xmlns:w15="http://schemas.microsoft.com/office/word/2012/wordml" xmlns:wpg="http://schemas.microsoft.com/office/word/2010/wordprocessingGroup" xmlns:wpi="http://schemas.microsoft.com/office/word/2010/wordprocessingInk" xmlns:wne="http://schemas.microsoft.com/office/word/2006/wordml" xmlns:wps="http://schemas.microsoft.com/office/word/2010/wordprocessingShape" mc:Ignorable="w14 w15 wp14">
-  <w:p>
-    <w:pPr>
-      <w:pBdr>
-        <w:top w:val="nil"/>
-        <w:left w:val="nil"/>
-        <w:bottom w:val="nil"/>
-        <w:right w:val="nil"/>
-        <w:between w:val="nil"/>
-      </w:pBdr>
-      <w:spacing w:line="14" w:lineRule="auto"/>
-      <w:rPr>
-        <w:color w:val="000000"/>
-        <w:sz w:val="20"/>
-        <w:szCs w:val="20"/>
-      </w:rPr>
-    </w:pPr>
-    <w:r>
-      <w:rPr>
-        <w:noProof/>
-        <w:color w:val="000000"/>
-        <w:sz w:val="20"/>
-        <w:szCs w:val="20"/>
-        <w:lang w:val="es-AR" w:eastAsia="es-AR"/>
-      </w:rPr>
-      <w:drawing>
-        <wp:anchor distT="0" distB="0" distL="0" distR="0" simplePos="0" relativeHeight="251660288" behindDoc="1" locked="0" layoutInCell="1" hidden="0" allowOverlap="1">
-          <wp:simplePos x="0" y="0"/>
-          <wp:positionH relativeFrom="page">
-            <wp:posOffset>1212341</wp:posOffset>
-          </wp:positionH>
-          <wp:positionV relativeFrom="page">
-            <wp:posOffset>899077</wp:posOffset>
-          </wp:positionV>
-          <wp:extent cx="978897" cy="238859"/>
-          <wp:effectExtent l="0" t="0" r="0" b="0"/>
-          <wp:wrapNone/>
-          <wp:docPr id="11" name="image1.jpg"/>
-          <wp:cNvGraphicFramePr/>
-          <a:graphic xmlns:a="http://schemas.openxmlformats.org/drawingml/2006/main">
-            <a:graphicData uri="http://schemas.openxmlformats.org/drawingml/2006/picture">
-              <pic:pic xmlns:pic="http://schemas.openxmlformats.org/drawingml/2006/picture">
-                <pic:nvPicPr>
-                  <pic:cNvPr id="0" name="image1.jpg"/>
-                  <pic:cNvPicPr preferRelativeResize="0"/>
-                </pic:nvPicPr>
-                <pic:blipFill>
-                  <a:blip r:embed="rId1"/>
-                  <a:srcRect/>
-                  <a:stretch>
-                    <a:fillRect/>
-                  </a:stretch>
-                </pic:blipFill>
-                <pic:spPr>
-                  <a:xfrm>
-                    <a:off x="0" y="0"/>
-                    <a:ext cx="978897" cy="238859"/>
-                  </a:xfrm>
-                  <a:prstGeom prst="rect">
-                    <a:avLst/>
-                  </a:prstGeom>
-                  <a:ln/>
-                </pic:spPr>
-              </pic:pic>
-            </a:graphicData>
-          </a:graphic>
-        </wp:anchor>
-      </w:drawing>
-    </w:r>
-    <w:r>
-      <w:rPr>
-        <w:noProof/>
-        <w:color w:val="000000"/>
-        <w:sz w:val="20"/>
-        <w:szCs w:val="20"/>
-        <w:lang w:val="es-AR" w:eastAsia="es-AR"/>
-      </w:rPr>
     </w:r>
   </w:p>
 </w:hdr>

</xml_diff>

<commit_message>
actualizacion ieee 830 y mapa de sitio
</commit_message>
<xml_diff>
--- a/Saber Conectar -ieee-830.docx
+++ b/Saber Conectar -ieee-830.docx
@@ -1045,7 +1045,7 @@
               </wp:anchor>
             </w:drawing>
           </mc:Choice>
-          <mc:Fallback xmlns:dgm="http://schemas.openxmlformats.org/drawingml/2006/diagram" xmlns:lc="http://schemas.openxmlformats.org/drawingml/2006/lockedCanvas" xmlns:c="http://schemas.openxmlformats.org/drawingml/2006/chart" xmlns:pic="http://schemas.openxmlformats.org/drawingml/2006/picture" xmlns:a="http://schemas.openxmlformats.org/drawingml/2006/main" xmlns:sl="http://schemas.openxmlformats.org/schemaLibrary/2006/main">
+          <mc:Fallback xmlns:sl="http://schemas.openxmlformats.org/schemaLibrary/2006/main" xmlns:a="http://schemas.openxmlformats.org/drawingml/2006/main" xmlns:pic="http://schemas.openxmlformats.org/drawingml/2006/picture" xmlns:c="http://schemas.openxmlformats.org/drawingml/2006/chart" xmlns:lc="http://schemas.openxmlformats.org/drawingml/2006/lockedCanvas" xmlns:dgm="http://schemas.openxmlformats.org/drawingml/2006/diagram">
             <w:drawing>
               <wp:anchor allowOverlap="1" behindDoc="0" distB="0" distT="0" distL="114300" distR="114300" hidden="0" layoutInCell="1" locked="0" relativeHeight="0" simplePos="0">
                 <wp:simplePos x="0" y="0"/>
@@ -3138,7 +3138,7 @@
               </wp:anchor>
             </w:drawing>
           </mc:Choice>
-          <mc:Fallback xmlns:dgm="http://schemas.openxmlformats.org/drawingml/2006/diagram" xmlns:lc="http://schemas.openxmlformats.org/drawingml/2006/lockedCanvas" xmlns:c="http://schemas.openxmlformats.org/drawingml/2006/chart" xmlns:pic="http://schemas.openxmlformats.org/drawingml/2006/picture" xmlns:a="http://schemas.openxmlformats.org/drawingml/2006/main" xmlns:sl="http://schemas.openxmlformats.org/schemaLibrary/2006/main">
+          <mc:Fallback xmlns:sl="http://schemas.openxmlformats.org/schemaLibrary/2006/main" xmlns:a="http://schemas.openxmlformats.org/drawingml/2006/main" xmlns:pic="http://schemas.openxmlformats.org/drawingml/2006/picture" xmlns:c="http://schemas.openxmlformats.org/drawingml/2006/chart" xmlns:lc="http://schemas.openxmlformats.org/drawingml/2006/lockedCanvas" xmlns:dgm="http://schemas.openxmlformats.org/drawingml/2006/diagram">
             <w:drawing>
               <wp:anchor allowOverlap="1" behindDoc="0" distB="0" distT="0" distL="114300" distR="114300" hidden="0" layoutInCell="1" locked="0" relativeHeight="0" simplePos="0">
                 <wp:simplePos x="0" y="0"/>
@@ -4364,7 +4364,7 @@
               </wp:anchor>
             </w:drawing>
           </mc:Choice>
-          <mc:Fallback xmlns:dgm="http://schemas.openxmlformats.org/drawingml/2006/diagram" xmlns:lc="http://schemas.openxmlformats.org/drawingml/2006/lockedCanvas" xmlns:c="http://schemas.openxmlformats.org/drawingml/2006/chart" xmlns:pic="http://schemas.openxmlformats.org/drawingml/2006/picture" xmlns:a="http://schemas.openxmlformats.org/drawingml/2006/main" xmlns:sl="http://schemas.openxmlformats.org/schemaLibrary/2006/main">
+          <mc:Fallback xmlns:sl="http://schemas.openxmlformats.org/schemaLibrary/2006/main" xmlns:a="http://schemas.openxmlformats.org/drawingml/2006/main" xmlns:pic="http://schemas.openxmlformats.org/drawingml/2006/picture" xmlns:c="http://schemas.openxmlformats.org/drawingml/2006/chart" xmlns:lc="http://schemas.openxmlformats.org/drawingml/2006/lockedCanvas" xmlns:dgm="http://schemas.openxmlformats.org/drawingml/2006/diagram">
             <w:drawing>
               <wp:anchor allowOverlap="1" behindDoc="0" distB="0" distT="0" distL="114300" distR="114300" hidden="0" layoutInCell="1" locked="0" relativeHeight="0" simplePos="0">
                 <wp:simplePos x="0" y="0"/>
@@ -8431,7 +8431,7 @@
               </wp:anchor>
             </w:drawing>
           </mc:Choice>
-          <mc:Fallback xmlns:dgm="http://schemas.openxmlformats.org/drawingml/2006/diagram" xmlns:lc="http://schemas.openxmlformats.org/drawingml/2006/lockedCanvas" xmlns:c="http://schemas.openxmlformats.org/drawingml/2006/chart" xmlns:pic="http://schemas.openxmlformats.org/drawingml/2006/picture" xmlns:a="http://schemas.openxmlformats.org/drawingml/2006/main" xmlns:sl="http://schemas.openxmlformats.org/schemaLibrary/2006/main">
+          <mc:Fallback xmlns:sl="http://schemas.openxmlformats.org/schemaLibrary/2006/main" xmlns:a="http://schemas.openxmlformats.org/drawingml/2006/main" xmlns:pic="http://schemas.openxmlformats.org/drawingml/2006/picture" xmlns:c="http://schemas.openxmlformats.org/drawingml/2006/chart" xmlns:lc="http://schemas.openxmlformats.org/drawingml/2006/lockedCanvas" xmlns:dgm="http://schemas.openxmlformats.org/drawingml/2006/diagram">
             <w:drawing>
               <wp:anchor allowOverlap="1" behindDoc="0" distB="0" distT="0" distL="114300" distR="114300" hidden="0" layoutInCell="1" locked="0" relativeHeight="0" simplePos="0">
                 <wp:simplePos x="0" y="0"/>
@@ -8802,6 +8802,12 @@
         </w:rPr>
         <w:t xml:space="preserve"> a sus páginas webs y redes sociales.</w:t>
       </w:r>
+      <w:r>
+        <w:rPr>
+          <w:rFonts w:asciiTheme="minorHAnsi" w:hAnsiTheme="minorHAnsi" w:cstheme="minorHAnsi"/>
+        </w:rPr>
+        <w:t xml:space="preserve"> </w:t>
+      </w:r>
     </w:p>
     <w:p>
       <w:pPr>
@@ -9766,36 +9772,6 @@
           <w:szCs w:val="22"/>
         </w:rPr>
         <w:t>Restricciones</w:t>
-      </w:r>
-    </w:p>
-    <w:p>
-      <w:pPr>
-        <w:pBdr>
-          <w:top w:val="nil"/>
-          <w:left w:val="nil"/>
-          <w:bottom w:val="nil"/>
-          <w:right w:val="nil"/>
-          <w:between w:val="nil"/>
-        </w:pBdr>
-        <w:tabs>
-          <w:tab w:val="left" w:pos="1540"/>
-          <w:tab w:val="left" w:pos="1541"/>
-        </w:tabs>
-        <w:spacing w:line="360" w:lineRule="auto"/>
-        <w:ind w:left="1541"/>
-        <w:rPr>
-          <w:rFonts w:asciiTheme="minorHAnsi" w:eastAsia="Arial" w:hAnsiTheme="minorHAnsi" w:cstheme="minorHAnsi"/>
-          <w:i/>
-          <w:color w:val="FF0000"/>
-        </w:rPr>
-      </w:pPr>
-      <w:r>
-        <w:rPr>
-          <w:rFonts w:asciiTheme="minorHAnsi" w:eastAsia="Arial" w:hAnsiTheme="minorHAnsi" w:cstheme="minorHAnsi"/>
-          <w:i/>
-          <w:color w:val="FF0000"/>
-        </w:rPr>
-        <w:t>.</w:t>
       </w:r>
     </w:p>
     <w:p>
@@ -10585,7 +10561,7 @@
               <w:rPr>
                 <w:rFonts w:asciiTheme="minorHAnsi" w:eastAsia="Times New Roman" w:hAnsiTheme="minorHAnsi" w:cstheme="minorHAnsi"/>
               </w:rPr>
-              <w:t>pendiente</w:t>
+              <w:t>En curso</w:t>
             </w:r>
           </w:p>
         </w:tc>
@@ -10962,7 +10938,7 @@
               </wp:anchor>
             </w:drawing>
           </mc:Choice>
-          <mc:Fallback xmlns:dgm="http://schemas.openxmlformats.org/drawingml/2006/diagram" xmlns:lc="http://schemas.openxmlformats.org/drawingml/2006/lockedCanvas" xmlns:c="http://schemas.openxmlformats.org/drawingml/2006/chart" xmlns:pic="http://schemas.openxmlformats.org/drawingml/2006/picture" xmlns:a="http://schemas.openxmlformats.org/drawingml/2006/main" xmlns:sl="http://schemas.openxmlformats.org/schemaLibrary/2006/main">
+          <mc:Fallback xmlns:sl="http://schemas.openxmlformats.org/schemaLibrary/2006/main" xmlns:a="http://schemas.openxmlformats.org/drawingml/2006/main" xmlns:pic="http://schemas.openxmlformats.org/drawingml/2006/picture" xmlns:c="http://schemas.openxmlformats.org/drawingml/2006/chart" xmlns:lc="http://schemas.openxmlformats.org/drawingml/2006/lockedCanvas" xmlns:dgm="http://schemas.openxmlformats.org/drawingml/2006/diagram">
             <w:drawing>
               <wp:anchor allowOverlap="1" behindDoc="0" distB="0" distT="0" distL="114300" distR="114300" hidden="0" layoutInCell="1" locked="0" relativeHeight="0" simplePos="0">
                 <wp:simplePos x="0" y="0"/>
@@ -11218,7 +11194,13 @@
               <w:rPr>
                 <w:rFonts w:asciiTheme="minorHAnsi" w:eastAsia="Times New Roman" w:hAnsiTheme="minorHAnsi" w:cstheme="minorHAnsi"/>
               </w:rPr>
-              <w:t xml:space="preserve">. Instalación y registro en GIT. Tablero </w:t>
+              <w:t>. Instalación y re</w:t>
+            </w:r>
+            <w:r>
+              <w:rPr>
+                <w:rFonts w:asciiTheme="minorHAnsi" w:eastAsia="Times New Roman" w:hAnsiTheme="minorHAnsi" w:cstheme="minorHAnsi"/>
+              </w:rPr>
+              <w:t xml:space="preserve">gistro en GIT. Tablero </w:t>
             </w:r>
             <w:proofErr w:type="spellStart"/>
             <w:r>
@@ -11232,7 +11214,13 @@
               <w:rPr>
                 <w:rFonts w:asciiTheme="minorHAnsi" w:eastAsia="Times New Roman" w:hAnsiTheme="minorHAnsi" w:cstheme="minorHAnsi"/>
               </w:rPr>
-              <w:t>. Mapa de sitio.</w:t>
+              <w:t>. Realizar el m</w:t>
+            </w:r>
+            <w:r>
+              <w:rPr>
+                <w:rFonts w:asciiTheme="minorHAnsi" w:eastAsia="Times New Roman" w:hAnsiTheme="minorHAnsi" w:cstheme="minorHAnsi"/>
+              </w:rPr>
+              <w:t>apa de sitio.</w:t>
             </w:r>
           </w:p>
           <w:p>
@@ -11544,6 +11532,14 @@
               </w:rPr>
               <w:t>Descargar un editor de imágenes para tal fin.</w:t>
             </w:r>
+            <w:r>
+              <w:rPr>
+                <w:rFonts w:asciiTheme="minorHAnsi" w:eastAsia="Arial" w:hAnsiTheme="minorHAnsi" w:cstheme="minorHAnsi"/>
+              </w:rPr>
+              <w:t xml:space="preserve"> </w:t>
+            </w:r>
+            <w:bookmarkStart w:id="12" w:name="_GoBack"/>
+            <w:bookmarkEnd w:id="12"/>
           </w:p>
         </w:tc>
       </w:tr>
@@ -12644,15 +12640,7 @@
               <w:rPr>
                 <w:rFonts w:asciiTheme="minorHAnsi" w:eastAsia="Times New Roman" w:hAnsiTheme="minorHAnsi" w:cstheme="minorHAnsi"/>
               </w:rPr>
-              <w:t>Actualización de documento</w:t>
-            </w:r>
-            <w:bookmarkStart w:id="12" w:name="_GoBack"/>
-            <w:bookmarkEnd w:id="12"/>
-            <w:r>
-              <w:rPr>
-                <w:rFonts w:asciiTheme="minorHAnsi" w:eastAsia="Times New Roman" w:hAnsiTheme="minorHAnsi" w:cstheme="minorHAnsi"/>
-              </w:rPr>
-              <w:t xml:space="preserve"> IEEE 830</w:t>
+              <w:t>Actualización de documento IEEE 830</w:t>
             </w:r>
           </w:p>
         </w:tc>

</xml_diff>